<commit_message>
All new changes + Code along
</commit_message>
<xml_diff>
--- a/NOTES/Sitemaps & Wireframes.docx
+++ b/NOTES/Sitemaps & Wireframes.docx
@@ -480,8 +480,6 @@
       </w:r>
     </w:p>
     <w:p/>
-    <w:p/>
-    <w:p/>
     <w:p>
       <w:r>
         <w:t>Sitemaps</w:t>
@@ -533,67 +531,9 @@
         <w:rPr>
           <w:noProof/>
         </w:rPr>
-        <mc:AlternateContent>
-          <mc:Choice Requires="wps">
-            <w:drawing>
-              <wp:anchor distT="0" distB="0" distL="114300" distR="114300" simplePos="0" relativeHeight="251671552" behindDoc="0" locked="0" layoutInCell="1" allowOverlap="1" wp14:anchorId="7585ACD4" wp14:editId="67D4D634">
-                <wp:simplePos x="0" y="0"/>
-                <wp:positionH relativeFrom="column">
-                  <wp:posOffset>2735580</wp:posOffset>
-                </wp:positionH>
-                <wp:positionV relativeFrom="paragraph">
-                  <wp:posOffset>48260</wp:posOffset>
-                </wp:positionV>
-                <wp:extent cx="868680" cy="396240"/>
-                <wp:effectExtent l="0" t="0" r="26670" b="22860"/>
-                <wp:wrapNone/>
-                <wp:docPr id="8" name="Rectangle 8"/>
-                <wp:cNvGraphicFramePr/>
-                <a:graphic xmlns:a="http://schemas.openxmlformats.org/drawingml/2006/main">
-                  <a:graphicData uri="http://schemas.microsoft.com/office/word/2010/wordprocessingShape">
-                    <wps:wsp>
-                      <wps:cNvSpPr/>
-                      <wps:spPr>
-                        <a:xfrm>
-                          <a:off x="0" y="0"/>
-                          <a:ext cx="868680" cy="396240"/>
-                        </a:xfrm>
-                        <a:prstGeom prst="rect">
-                          <a:avLst/>
-                        </a:prstGeom>
-                      </wps:spPr>
-                      <wps:style>
-                        <a:lnRef idx="2">
-                          <a:schemeClr val="accent6"/>
-                        </a:lnRef>
-                        <a:fillRef idx="1">
-                          <a:schemeClr val="lt1"/>
-                        </a:fillRef>
-                        <a:effectRef idx="0">
-                          <a:schemeClr val="accent6"/>
-                        </a:effectRef>
-                        <a:fontRef idx="minor">
-                          <a:schemeClr val="dk1"/>
-                        </a:fontRef>
-                      </wps:style>
-                      <wps:bodyPr rot="0" spcFirstLastPara="0" vertOverflow="overflow" horzOverflow="overflow" vert="horz" wrap="square" lIns="91440" tIns="45720" rIns="91440" bIns="45720" numCol="1" spcCol="0" rtlCol="0" fromWordArt="0" anchor="ctr" anchorCtr="0" forceAA="0" compatLnSpc="1">
-                        <a:prstTxWarp prst="textNoShape">
-                          <a:avLst/>
-                        </a:prstTxWarp>
-                        <a:noAutofit/>
-                      </wps:bodyPr>
-                    </wps:wsp>
-                  </a:graphicData>
-                </a:graphic>
-              </wp:anchor>
-            </w:drawing>
-          </mc:Choice>
-          <mc:Fallback>
-            <w:pict>
-              <v:rect w14:anchorId="6B156066" id="Rectangle 8" o:spid="_x0000_s1026" style="position:absolute;margin-left:215.4pt;margin-top:3.8pt;width:68.4pt;height:31.2pt;z-index:251671552;visibility:visible;mso-wrap-style:square;mso-wrap-distance-left:9pt;mso-wrap-distance-top:0;mso-wrap-distance-right:9pt;mso-wrap-distance-bottom:0;mso-position-horizontal:absolute;mso-position-horizontal-relative:text;mso-position-vertical:absolute;mso-position-vertical-relative:text;v-text-anchor:middle" o:gfxdata="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" fillcolor="white [3201]" strokecolor="#70ad47 [3209]" strokeweight="1pt"/>
-            </w:pict>
-          </mc:Fallback>
-        </mc:AlternateContent>
+        <w:pict w14:anchorId="31DA096F">
+          <v:rect id="Rectangle 8" o:spid="_x0000_s1032" style="position:absolute;margin-left:215.4pt;margin-top:3.8pt;width:68.4pt;height:31.2pt;z-index:251671552;visibility:visible;v-text-anchor:middle" o:gfxdata="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" fillcolor="white [3201]" strokecolor="#70ad47 [3209]" strokeweight="1pt"/>
+        </w:pict>
       </w:r>
     </w:p>
     <w:p/>
@@ -603,397 +543,49 @@
         <w:rPr>
           <w:noProof/>
         </w:rPr>
-        <mc:AlternateContent>
-          <mc:Choice Requires="wps">
-            <w:drawing>
-              <wp:anchor distT="0" distB="0" distL="114300" distR="114300" simplePos="0" relativeHeight="251669504" behindDoc="0" locked="0" layoutInCell="1" allowOverlap="1" wp14:anchorId="22064E8E" wp14:editId="3B668D47">
-                <wp:simplePos x="0" y="0"/>
-                <wp:positionH relativeFrom="column">
-                  <wp:posOffset>5615940</wp:posOffset>
-                </wp:positionH>
-                <wp:positionV relativeFrom="paragraph">
-                  <wp:posOffset>146685</wp:posOffset>
-                </wp:positionV>
-                <wp:extent cx="868680" cy="396240"/>
-                <wp:effectExtent l="0" t="0" r="26670" b="22860"/>
-                <wp:wrapNone/>
-                <wp:docPr id="7" name="Rectangle 7"/>
-                <wp:cNvGraphicFramePr/>
-                <a:graphic xmlns:a="http://schemas.openxmlformats.org/drawingml/2006/main">
-                  <a:graphicData uri="http://schemas.microsoft.com/office/word/2010/wordprocessingShape">
-                    <wps:wsp>
-                      <wps:cNvSpPr/>
-                      <wps:spPr>
-                        <a:xfrm>
-                          <a:off x="0" y="0"/>
-                          <a:ext cx="868680" cy="396240"/>
-                        </a:xfrm>
-                        <a:prstGeom prst="rect">
-                          <a:avLst/>
-                        </a:prstGeom>
-                      </wps:spPr>
-                      <wps:style>
-                        <a:lnRef idx="2">
-                          <a:schemeClr val="accent6"/>
-                        </a:lnRef>
-                        <a:fillRef idx="1">
-                          <a:schemeClr val="lt1"/>
-                        </a:fillRef>
-                        <a:effectRef idx="0">
-                          <a:schemeClr val="accent6"/>
-                        </a:effectRef>
-                        <a:fontRef idx="minor">
-                          <a:schemeClr val="dk1"/>
-                        </a:fontRef>
-                      </wps:style>
-                      <wps:bodyPr rot="0" spcFirstLastPara="0" vertOverflow="overflow" horzOverflow="overflow" vert="horz" wrap="square" lIns="91440" tIns="45720" rIns="91440" bIns="45720" numCol="1" spcCol="0" rtlCol="0" fromWordArt="0" anchor="ctr" anchorCtr="0" forceAA="0" compatLnSpc="1">
-                        <a:prstTxWarp prst="textNoShape">
-                          <a:avLst/>
-                        </a:prstTxWarp>
-                        <a:noAutofit/>
-                      </wps:bodyPr>
-                    </wps:wsp>
-                  </a:graphicData>
-                </a:graphic>
-              </wp:anchor>
-            </w:drawing>
-          </mc:Choice>
-          <mc:Fallback>
-            <w:pict>
-              <v:rect w14:anchorId="4F8CFAA1" id="Rectangle 7" o:spid="_x0000_s1026" style="position:absolute;margin-left:442.2pt;margin-top:11.55pt;width:68.4pt;height:31.2pt;z-index:251669504;visibility:visible;mso-wrap-style:square;mso-wrap-distance-left:9pt;mso-wrap-distance-top:0;mso-wrap-distance-right:9pt;mso-wrap-distance-bottom:0;mso-position-horizontal:absolute;mso-position-horizontal-relative:text;mso-position-vertical:absolute;mso-position-vertical-relative:text;v-text-anchor:middle" o:gfxdata="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" fillcolor="white [3201]" strokecolor="#70ad47 [3209]" strokeweight="1pt"/>
-            </w:pict>
-          </mc:Fallback>
-        </mc:AlternateContent>
+        <w:pict w14:anchorId="1E041662">
+          <v:rect id="Rectangle 7" o:spid="_x0000_s1031" style="position:absolute;margin-left:442.2pt;margin-top:11.55pt;width:68.4pt;height:31.2pt;z-index:251669504;visibility:visible;v-text-anchor:middle" o:gfxdata="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" fillcolor="white [3201]" strokecolor="#70ad47 [3209]" strokeweight="1pt"/>
+        </w:pict>
       </w:r>
       <w:r>
         <w:rPr>
           <w:noProof/>
         </w:rPr>
-        <mc:AlternateContent>
-          <mc:Choice Requires="wps">
-            <w:drawing>
-              <wp:anchor distT="0" distB="0" distL="114300" distR="114300" simplePos="0" relativeHeight="251667456" behindDoc="0" locked="0" layoutInCell="1" allowOverlap="1" wp14:anchorId="4426C6C2" wp14:editId="00043E12">
-                <wp:simplePos x="0" y="0"/>
-                <wp:positionH relativeFrom="column">
-                  <wp:posOffset>4549140</wp:posOffset>
-                </wp:positionH>
-                <wp:positionV relativeFrom="paragraph">
-                  <wp:posOffset>146685</wp:posOffset>
-                </wp:positionV>
-                <wp:extent cx="868680" cy="396240"/>
-                <wp:effectExtent l="0" t="0" r="26670" b="22860"/>
-                <wp:wrapNone/>
-                <wp:docPr id="6" name="Rectangle 6"/>
-                <wp:cNvGraphicFramePr/>
-                <a:graphic xmlns:a="http://schemas.openxmlformats.org/drawingml/2006/main">
-                  <a:graphicData uri="http://schemas.microsoft.com/office/word/2010/wordprocessingShape">
-                    <wps:wsp>
-                      <wps:cNvSpPr/>
-                      <wps:spPr>
-                        <a:xfrm>
-                          <a:off x="0" y="0"/>
-                          <a:ext cx="868680" cy="396240"/>
-                        </a:xfrm>
-                        <a:prstGeom prst="rect">
-                          <a:avLst/>
-                        </a:prstGeom>
-                      </wps:spPr>
-                      <wps:style>
-                        <a:lnRef idx="2">
-                          <a:schemeClr val="accent6"/>
-                        </a:lnRef>
-                        <a:fillRef idx="1">
-                          <a:schemeClr val="lt1"/>
-                        </a:fillRef>
-                        <a:effectRef idx="0">
-                          <a:schemeClr val="accent6"/>
-                        </a:effectRef>
-                        <a:fontRef idx="minor">
-                          <a:schemeClr val="dk1"/>
-                        </a:fontRef>
-                      </wps:style>
-                      <wps:bodyPr rot="0" spcFirstLastPara="0" vertOverflow="overflow" horzOverflow="overflow" vert="horz" wrap="square" lIns="91440" tIns="45720" rIns="91440" bIns="45720" numCol="1" spcCol="0" rtlCol="0" fromWordArt="0" anchor="ctr" anchorCtr="0" forceAA="0" compatLnSpc="1">
-                        <a:prstTxWarp prst="textNoShape">
-                          <a:avLst/>
-                        </a:prstTxWarp>
-                        <a:noAutofit/>
-                      </wps:bodyPr>
-                    </wps:wsp>
-                  </a:graphicData>
-                </a:graphic>
-              </wp:anchor>
-            </w:drawing>
-          </mc:Choice>
-          <mc:Fallback>
-            <w:pict>
-              <v:rect w14:anchorId="41901C64" id="Rectangle 6" o:spid="_x0000_s1026" style="position:absolute;margin-left:358.2pt;margin-top:11.55pt;width:68.4pt;height:31.2pt;z-index:251667456;visibility:visible;mso-wrap-style:square;mso-wrap-distance-left:9pt;mso-wrap-distance-top:0;mso-wrap-distance-right:9pt;mso-wrap-distance-bottom:0;mso-position-horizontal:absolute;mso-position-horizontal-relative:text;mso-position-vertical:absolute;mso-position-vertical-relative:text;v-text-anchor:middle" o:gfxdata="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" fillcolor="white [3201]" strokecolor="#70ad47 [3209]" strokeweight="1pt"/>
-            </w:pict>
-          </mc:Fallback>
-        </mc:AlternateContent>
+        <w:pict w14:anchorId="1ECCAC73">
+          <v:rect id="Rectangle 6" o:spid="_x0000_s1030" style="position:absolute;margin-left:358.2pt;margin-top:11.55pt;width:68.4pt;height:31.2pt;z-index:251667456;visibility:visible;v-text-anchor:middle" o:gfxdata="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" fillcolor="white [3201]" strokecolor="#70ad47 [3209]" strokeweight="1pt"/>
+        </w:pict>
       </w:r>
       <w:r>
         <w:rPr>
           <w:noProof/>
         </w:rPr>
-        <mc:AlternateContent>
-          <mc:Choice Requires="wps">
-            <w:drawing>
-              <wp:anchor distT="0" distB="0" distL="114300" distR="114300" simplePos="0" relativeHeight="251665408" behindDoc="0" locked="0" layoutInCell="1" allowOverlap="1" wp14:anchorId="78E0F504" wp14:editId="07BBC09C">
-                <wp:simplePos x="0" y="0"/>
-                <wp:positionH relativeFrom="column">
-                  <wp:posOffset>3467100</wp:posOffset>
-                </wp:positionH>
-                <wp:positionV relativeFrom="paragraph">
-                  <wp:posOffset>146685</wp:posOffset>
-                </wp:positionV>
-                <wp:extent cx="868680" cy="396240"/>
-                <wp:effectExtent l="0" t="0" r="26670" b="22860"/>
-                <wp:wrapNone/>
-                <wp:docPr id="5" name="Rectangle 5"/>
-                <wp:cNvGraphicFramePr/>
-                <a:graphic xmlns:a="http://schemas.openxmlformats.org/drawingml/2006/main">
-                  <a:graphicData uri="http://schemas.microsoft.com/office/word/2010/wordprocessingShape">
-                    <wps:wsp>
-                      <wps:cNvSpPr/>
-                      <wps:spPr>
-                        <a:xfrm>
-                          <a:off x="0" y="0"/>
-                          <a:ext cx="868680" cy="396240"/>
-                        </a:xfrm>
-                        <a:prstGeom prst="rect">
-                          <a:avLst/>
-                        </a:prstGeom>
-                      </wps:spPr>
-                      <wps:style>
-                        <a:lnRef idx="2">
-                          <a:schemeClr val="accent6"/>
-                        </a:lnRef>
-                        <a:fillRef idx="1">
-                          <a:schemeClr val="lt1"/>
-                        </a:fillRef>
-                        <a:effectRef idx="0">
-                          <a:schemeClr val="accent6"/>
-                        </a:effectRef>
-                        <a:fontRef idx="minor">
-                          <a:schemeClr val="dk1"/>
-                        </a:fontRef>
-                      </wps:style>
-                      <wps:bodyPr rot="0" spcFirstLastPara="0" vertOverflow="overflow" horzOverflow="overflow" vert="horz" wrap="square" lIns="91440" tIns="45720" rIns="91440" bIns="45720" numCol="1" spcCol="0" rtlCol="0" fromWordArt="0" anchor="ctr" anchorCtr="0" forceAA="0" compatLnSpc="1">
-                        <a:prstTxWarp prst="textNoShape">
-                          <a:avLst/>
-                        </a:prstTxWarp>
-                        <a:noAutofit/>
-                      </wps:bodyPr>
-                    </wps:wsp>
-                  </a:graphicData>
-                </a:graphic>
-              </wp:anchor>
-            </w:drawing>
-          </mc:Choice>
-          <mc:Fallback>
-            <w:pict>
-              <v:rect w14:anchorId="27831108" id="Rectangle 5" o:spid="_x0000_s1026" style="position:absolute;margin-left:273pt;margin-top:11.55pt;width:68.4pt;height:31.2pt;z-index:251665408;visibility:visible;mso-wrap-style:square;mso-wrap-distance-left:9pt;mso-wrap-distance-top:0;mso-wrap-distance-right:9pt;mso-wrap-distance-bottom:0;mso-position-horizontal:absolute;mso-position-horizontal-relative:text;mso-position-vertical:absolute;mso-position-vertical-relative:text;v-text-anchor:middle" o:gfxdata="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" fillcolor="white [3201]" strokecolor="#70ad47 [3209]" strokeweight="1pt"/>
-            </w:pict>
-          </mc:Fallback>
-        </mc:AlternateContent>
+        <w:pict w14:anchorId="052066B1">
+          <v:rect id="Rectangle 5" o:spid="_x0000_s1029" style="position:absolute;margin-left:273pt;margin-top:11.55pt;width:68.4pt;height:31.2pt;z-index:251665408;visibility:visible;v-text-anchor:middle" o:gfxdata="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" fillcolor="white [3201]" strokecolor="#70ad47 [3209]" strokeweight="1pt"/>
+        </w:pict>
       </w:r>
       <w:r>
         <w:rPr>
           <w:noProof/>
         </w:rPr>
-        <mc:AlternateContent>
-          <mc:Choice Requires="wps">
-            <w:drawing>
-              <wp:anchor distT="0" distB="0" distL="114300" distR="114300" simplePos="0" relativeHeight="251663360" behindDoc="0" locked="0" layoutInCell="1" allowOverlap="1" wp14:anchorId="207C7435" wp14:editId="263E4103">
-                <wp:simplePos x="0" y="0"/>
-                <wp:positionH relativeFrom="column">
-                  <wp:posOffset>2293620</wp:posOffset>
-                </wp:positionH>
-                <wp:positionV relativeFrom="paragraph">
-                  <wp:posOffset>146685</wp:posOffset>
-                </wp:positionV>
-                <wp:extent cx="868680" cy="396240"/>
-                <wp:effectExtent l="0" t="0" r="26670" b="22860"/>
-                <wp:wrapNone/>
-                <wp:docPr id="4" name="Rectangle 4"/>
-                <wp:cNvGraphicFramePr/>
-                <a:graphic xmlns:a="http://schemas.openxmlformats.org/drawingml/2006/main">
-                  <a:graphicData uri="http://schemas.microsoft.com/office/word/2010/wordprocessingShape">
-                    <wps:wsp>
-                      <wps:cNvSpPr/>
-                      <wps:spPr>
-                        <a:xfrm>
-                          <a:off x="0" y="0"/>
-                          <a:ext cx="868680" cy="396240"/>
-                        </a:xfrm>
-                        <a:prstGeom prst="rect">
-                          <a:avLst/>
-                        </a:prstGeom>
-                      </wps:spPr>
-                      <wps:style>
-                        <a:lnRef idx="2">
-                          <a:schemeClr val="accent6"/>
-                        </a:lnRef>
-                        <a:fillRef idx="1">
-                          <a:schemeClr val="lt1"/>
-                        </a:fillRef>
-                        <a:effectRef idx="0">
-                          <a:schemeClr val="accent6"/>
-                        </a:effectRef>
-                        <a:fontRef idx="minor">
-                          <a:schemeClr val="dk1"/>
-                        </a:fontRef>
-                      </wps:style>
-                      <wps:bodyPr rot="0" spcFirstLastPara="0" vertOverflow="overflow" horzOverflow="overflow" vert="horz" wrap="square" lIns="91440" tIns="45720" rIns="91440" bIns="45720" numCol="1" spcCol="0" rtlCol="0" fromWordArt="0" anchor="ctr" anchorCtr="0" forceAA="0" compatLnSpc="1">
-                        <a:prstTxWarp prst="textNoShape">
-                          <a:avLst/>
-                        </a:prstTxWarp>
-                        <a:noAutofit/>
-                      </wps:bodyPr>
-                    </wps:wsp>
-                  </a:graphicData>
-                </a:graphic>
-              </wp:anchor>
-            </w:drawing>
-          </mc:Choice>
-          <mc:Fallback>
-            <w:pict>
-              <v:rect w14:anchorId="48BC1DF1" id="Rectangle 4" o:spid="_x0000_s1026" style="position:absolute;margin-left:180.6pt;margin-top:11.55pt;width:68.4pt;height:31.2pt;z-index:251663360;visibility:visible;mso-wrap-style:square;mso-wrap-distance-left:9pt;mso-wrap-distance-top:0;mso-wrap-distance-right:9pt;mso-wrap-distance-bottom:0;mso-position-horizontal:absolute;mso-position-horizontal-relative:text;mso-position-vertical:absolute;mso-position-vertical-relative:text;v-text-anchor:middle" o:gfxdata="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" fillcolor="white [3201]" strokecolor="#70ad47 [3209]" strokeweight="1pt"/>
-            </w:pict>
-          </mc:Fallback>
-        </mc:AlternateContent>
+        <w:pict w14:anchorId="6D80A6CD">
+          <v:rect id="Rectangle 4" o:spid="_x0000_s1028" style="position:absolute;margin-left:180.6pt;margin-top:11.55pt;width:68.4pt;height:31.2pt;z-index:251663360;visibility:visible;v-text-anchor:middle" o:gfxdata="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" fillcolor="white [3201]" strokecolor="#70ad47 [3209]" strokeweight="1pt"/>
+        </w:pict>
       </w:r>
       <w:r>
         <w:rPr>
           <w:noProof/>
         </w:rPr>
-        <mc:AlternateContent>
-          <mc:Choice Requires="wps">
-            <w:drawing>
-              <wp:anchor distT="0" distB="0" distL="114300" distR="114300" simplePos="0" relativeHeight="251661312" behindDoc="0" locked="0" layoutInCell="1" allowOverlap="1" wp14:anchorId="7F648F5C" wp14:editId="1E9750B2">
-                <wp:simplePos x="0" y="0"/>
-                <wp:positionH relativeFrom="column">
-                  <wp:posOffset>1082040</wp:posOffset>
-                </wp:positionH>
-                <wp:positionV relativeFrom="paragraph">
-                  <wp:posOffset>146685</wp:posOffset>
-                </wp:positionV>
-                <wp:extent cx="868680" cy="396240"/>
-                <wp:effectExtent l="0" t="0" r="26670" b="22860"/>
-                <wp:wrapNone/>
-                <wp:docPr id="3" name="Rectangle 3"/>
-                <wp:cNvGraphicFramePr/>
-                <a:graphic xmlns:a="http://schemas.openxmlformats.org/drawingml/2006/main">
-                  <a:graphicData uri="http://schemas.microsoft.com/office/word/2010/wordprocessingShape">
-                    <wps:wsp>
-                      <wps:cNvSpPr/>
-                      <wps:spPr>
-                        <a:xfrm>
-                          <a:off x="0" y="0"/>
-                          <a:ext cx="868680" cy="396240"/>
-                        </a:xfrm>
-                        <a:prstGeom prst="rect">
-                          <a:avLst/>
-                        </a:prstGeom>
-                      </wps:spPr>
-                      <wps:style>
-                        <a:lnRef idx="2">
-                          <a:schemeClr val="accent6"/>
-                        </a:lnRef>
-                        <a:fillRef idx="1">
-                          <a:schemeClr val="lt1"/>
-                        </a:fillRef>
-                        <a:effectRef idx="0">
-                          <a:schemeClr val="accent6"/>
-                        </a:effectRef>
-                        <a:fontRef idx="minor">
-                          <a:schemeClr val="dk1"/>
-                        </a:fontRef>
-                      </wps:style>
-                      <wps:bodyPr rot="0" spcFirstLastPara="0" vertOverflow="overflow" horzOverflow="overflow" vert="horz" wrap="square" lIns="91440" tIns="45720" rIns="91440" bIns="45720" numCol="1" spcCol="0" rtlCol="0" fromWordArt="0" anchor="ctr" anchorCtr="0" forceAA="0" compatLnSpc="1">
-                        <a:prstTxWarp prst="textNoShape">
-                          <a:avLst/>
-                        </a:prstTxWarp>
-                        <a:noAutofit/>
-                      </wps:bodyPr>
-                    </wps:wsp>
-                  </a:graphicData>
-                </a:graphic>
-              </wp:anchor>
-            </w:drawing>
-          </mc:Choice>
-          <mc:Fallback>
-            <w:pict>
-              <v:rect w14:anchorId="02D40F9A" id="Rectangle 3" o:spid="_x0000_s1026" style="position:absolute;margin-left:85.2pt;margin-top:11.55pt;width:68.4pt;height:31.2pt;z-index:251661312;visibility:visible;mso-wrap-style:square;mso-wrap-distance-left:9pt;mso-wrap-distance-top:0;mso-wrap-distance-right:9pt;mso-wrap-distance-bottom:0;mso-position-horizontal:absolute;mso-position-horizontal-relative:text;mso-position-vertical:absolute;mso-position-vertical-relative:text;v-text-anchor:middle" o:gfxdata="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" fillcolor="white [3201]" strokecolor="#70ad47 [3209]" strokeweight="1pt"/>
-            </w:pict>
-          </mc:Fallback>
-        </mc:AlternateContent>
+        <w:pict w14:anchorId="74E2FCDA">
+          <v:rect id="Rectangle 3" o:spid="_x0000_s1027" style="position:absolute;margin-left:85.2pt;margin-top:11.55pt;width:68.4pt;height:31.2pt;z-index:251661312;visibility:visible;v-text-anchor:middle" o:gfxdata="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" fillcolor="white [3201]" strokecolor="#70ad47 [3209]" strokeweight="1pt"/>
+        </w:pict>
       </w:r>
       <w:r>
         <w:rPr>
           <w:noProof/>
         </w:rPr>
-        <mc:AlternateContent>
-          <mc:Choice Requires="wps">
-            <w:drawing>
-              <wp:anchor distT="0" distB="0" distL="114300" distR="114300" simplePos="0" relativeHeight="251659264" behindDoc="0" locked="0" layoutInCell="1" allowOverlap="1" wp14:anchorId="0D1EDC85" wp14:editId="1903F835">
-                <wp:simplePos x="0" y="0"/>
-                <wp:positionH relativeFrom="column">
-                  <wp:posOffset>-15240</wp:posOffset>
-                </wp:positionH>
-                <wp:positionV relativeFrom="paragraph">
-                  <wp:posOffset>146685</wp:posOffset>
-                </wp:positionV>
-                <wp:extent cx="868680" cy="396240"/>
-                <wp:effectExtent l="0" t="0" r="26670" b="22860"/>
-                <wp:wrapNone/>
-                <wp:docPr id="2" name="Rectangle 2"/>
-                <wp:cNvGraphicFramePr/>
-                <a:graphic xmlns:a="http://schemas.openxmlformats.org/drawingml/2006/main">
-                  <a:graphicData uri="http://schemas.microsoft.com/office/word/2010/wordprocessingShape">
-                    <wps:wsp>
-                      <wps:cNvSpPr/>
-                      <wps:spPr>
-                        <a:xfrm>
-                          <a:off x="0" y="0"/>
-                          <a:ext cx="868680" cy="396240"/>
-                        </a:xfrm>
-                        <a:prstGeom prst="rect">
-                          <a:avLst/>
-                        </a:prstGeom>
-                      </wps:spPr>
-                      <wps:style>
-                        <a:lnRef idx="2">
-                          <a:schemeClr val="accent6"/>
-                        </a:lnRef>
-                        <a:fillRef idx="1">
-                          <a:schemeClr val="lt1"/>
-                        </a:fillRef>
-                        <a:effectRef idx="0">
-                          <a:schemeClr val="accent6"/>
-                        </a:effectRef>
-                        <a:fontRef idx="minor">
-                          <a:schemeClr val="dk1"/>
-                        </a:fontRef>
-                      </wps:style>
-                      <wps:bodyPr rot="0" spcFirstLastPara="0" vertOverflow="overflow" horzOverflow="overflow" vert="horz" wrap="square" lIns="91440" tIns="45720" rIns="91440" bIns="45720" numCol="1" spcCol="0" rtlCol="0" fromWordArt="0" anchor="ctr" anchorCtr="0" forceAA="0" compatLnSpc="1">
-                        <a:prstTxWarp prst="textNoShape">
-                          <a:avLst/>
-                        </a:prstTxWarp>
-                        <a:noAutofit/>
-                      </wps:bodyPr>
-                    </wps:wsp>
-                  </a:graphicData>
-                </a:graphic>
-              </wp:anchor>
-            </w:drawing>
-          </mc:Choice>
-          <mc:Fallback>
-            <w:pict>
-              <v:rect w14:anchorId="57F7B1C2" id="Rectangle 2" o:spid="_x0000_s1026" style="position:absolute;margin-left:-1.2pt;margin-top:11.55pt;width:68.4pt;height:31.2pt;z-index:251659264;visibility:visible;mso-wrap-style:square;mso-wrap-distance-left:9pt;mso-wrap-distance-top:0;mso-wrap-distance-right:9pt;mso-wrap-distance-bottom:0;mso-position-horizontal:absolute;mso-position-horizontal-relative:text;mso-position-vertical:absolute;mso-position-vertical-relative:text;v-text-anchor:middle" o:gfxdata="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" fillcolor="white [3201]" strokecolor="#70ad47 [3209]" strokeweight="1pt"/>
-            </w:pict>
-          </mc:Fallback>
-        </mc:AlternateContent>
+        <w:pict w14:anchorId="42105646">
+          <v:rect id="Rectangle 2" o:spid="_x0000_s1026" style="position:absolute;margin-left:-1.2pt;margin-top:11.55pt;width:68.4pt;height:31.2pt;z-index:251659264;visibility:visible;v-text-anchor:middle" o:gfxdata="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" fillcolor="white [3201]" strokecolor="#70ad47 [3209]" strokeweight="1pt"/>
+        </w:pict>
       </w:r>
     </w:p>
     <w:p/>
@@ -1087,10 +679,7 @@
         <w:pStyle w:val="ListParagraph"/>
       </w:pPr>
       <w:r>
-        <w:t>&lt;div</w:t>
-      </w:r>
-      <w:r>
-        <w:t xml:space="preserve"> id</w:t>
+        <w:t>&lt;div id</w:t>
       </w:r>
       <w:proofErr w:type="gramStart"/>
       <w:r>
@@ -1103,10 +692,7 @@
       <w:proofErr w:type="spellEnd"/>
       <w:proofErr w:type="gramEnd"/>
       <w:r>
-        <w:t>” style=”color: red;”</w:t>
-      </w:r>
-      <w:r>
-        <w:t>&gt;       &lt;/div&gt;</w:t>
+        <w:t>” style=”color: red;”&gt;       &lt;/div&gt;</w:t>
       </w:r>
     </w:p>
     <w:p>
@@ -1184,6 +770,2228 @@
           <w:ilvl w:val="0"/>
           <w:numId w:val="3"/>
         </w:numPr>
+      </w:pPr>
+      <w:r>
+        <w:t>Having new line before and after the element while filling all the available horizontal space of the parent element that contains them.</w:t>
+      </w:r>
+    </w:p>
+    <w:p/>
+    <w:p/>
+    <w:p>
+      <w:r>
+        <w:t>Inline Elements</w:t>
+      </w:r>
+    </w:p>
+    <w:p/>
+    <w:p/>
+    <w:p>
+      <w:pPr>
+        <w:pStyle w:val="ListParagraph"/>
+        <w:numPr>
+          <w:ilvl w:val="0"/>
+          <w:numId w:val="3"/>
+        </w:numPr>
+      </w:pPr>
+      <w:r>
+        <w:t xml:space="preserve">Inline elements do not start </w:t>
+      </w:r>
+      <w:r>
+        <w:t>with a new line, nor do they fill the entire space of the parent.</w:t>
+      </w:r>
+    </w:p>
+    <w:p>
+      <w:pPr>
+        <w:pStyle w:val="ListParagraph"/>
+      </w:pPr>
+    </w:p>
+    <w:p>
+      <w:pPr>
+        <w:pStyle w:val="ListParagraph"/>
+        <w:numPr>
+          <w:ilvl w:val="0"/>
+          <w:numId w:val="3"/>
+        </w:numPr>
+      </w:pPr>
+      <w:r>
+        <w:t>In practice inline element must be nested in a block element, as it cannot stand alone on a page.</w:t>
+      </w:r>
+    </w:p>
+    <w:p>
+      <w:pPr>
+        <w:pStyle w:val="ListParagraph"/>
+      </w:pPr>
+    </w:p>
+    <w:p>
+      <w:pPr>
+        <w:pStyle w:val="ListParagraph"/>
+        <w:numPr>
+          <w:ilvl w:val="0"/>
+          <w:numId w:val="3"/>
+        </w:numPr>
+      </w:pPr>
+      <w:r>
+        <w:t>Ex: /</w:t>
+      </w:r>
+      <w:proofErr w:type="spellStart"/>
+      <w:r>
+        <w:t>em</w:t>
+      </w:r>
+      <w:proofErr w:type="spellEnd"/>
+      <w:r>
+        <w:t xml:space="preserve">, /strong, /span, </w:t>
+      </w:r>
+    </w:p>
+    <w:p>
+      <w:pPr>
+        <w:pStyle w:val="ListParagraph"/>
+      </w:pPr>
+    </w:p>
+    <w:p>
+      <w:pPr>
+        <w:pStyle w:val="ListParagraph"/>
+        <w:numPr>
+          <w:ilvl w:val="0"/>
+          <w:numId w:val="3"/>
+        </w:numPr>
+      </w:pPr>
+      <w:r>
+        <w:t>&lt;p&gt; this is a para &lt;strong&gt; this is a bold &lt;</w:t>
+      </w:r>
+      <w:proofErr w:type="spellStart"/>
+      <w:r>
+        <w:t>em</w:t>
+      </w:r>
+      <w:proofErr w:type="spellEnd"/>
+      <w:r>
+        <w:t>&gt; italics &lt;/&gt;. &lt;/&gt;</w:t>
+      </w:r>
+      <w:r>
+        <w:t xml:space="preserve"> &lt;p&gt;</w:t>
+      </w:r>
+    </w:p>
+    <w:p>
+      <w:pPr>
+        <w:pStyle w:val="ListParagraph"/>
+      </w:pPr>
+    </w:p>
+    <w:p/>
+    <w:p/>
+    <w:p/>
+    <w:p>
+      <w:r>
+        <w:lastRenderedPageBreak/>
+        <w:t>Anchor Elements</w:t>
+      </w:r>
+    </w:p>
+    <w:p/>
+    <w:p/>
+    <w:p>
+      <w:pPr>
+        <w:pStyle w:val="ListParagraph"/>
+        <w:numPr>
+          <w:ilvl w:val="0"/>
+          <w:numId w:val="3"/>
+        </w:numPr>
+      </w:pPr>
+      <w:r>
+        <w:t>HTML was mainly designed to provide users access from one document to another document. Making linked files easier to find and access.</w:t>
+      </w:r>
+    </w:p>
+    <w:p>
+      <w:pPr>
+        <w:pStyle w:val="ListParagraph"/>
+      </w:pPr>
+    </w:p>
+    <w:p>
+      <w:pPr>
+        <w:pStyle w:val="ListParagraph"/>
+        <w:numPr>
+          <w:ilvl w:val="0"/>
+          <w:numId w:val="3"/>
+        </w:numPr>
+      </w:pPr>
+      <w:r>
+        <w:t>The anchor element &lt;a&gt; is used to identify content like text or images that a user can click on to open a separate document or navigate to a different location on the same page.</w:t>
+      </w:r>
+    </w:p>
+    <w:p>
+      <w:pPr>
+        <w:pStyle w:val="ListParagraph"/>
+      </w:pPr>
+    </w:p>
+    <w:p>
+      <w:pPr>
+        <w:pStyle w:val="ListParagraph"/>
+        <w:numPr>
+          <w:ilvl w:val="0"/>
+          <w:numId w:val="3"/>
+        </w:numPr>
+      </w:pPr>
+      <w:r>
+        <w:t>The anchor element is an inline element, embedded in a block element.</w:t>
+      </w:r>
+    </w:p>
+    <w:p>
+      <w:pPr>
+        <w:pStyle w:val="ListParagraph"/>
+      </w:pPr>
+    </w:p>
+    <w:p>
+      <w:pPr>
+        <w:pStyle w:val="ListParagraph"/>
+        <w:numPr>
+          <w:ilvl w:val="1"/>
+          <w:numId w:val="3"/>
+        </w:numPr>
+      </w:pPr>
+      <w:r>
+        <w:t>&lt;a&gt; Clickable content &lt;/a&gt;</w:t>
+      </w:r>
+    </w:p>
+    <w:p>
+      <w:pPr>
+        <w:pStyle w:val="ListParagraph"/>
+        <w:ind w:left="1440"/>
+      </w:pPr>
+    </w:p>
+    <w:p/>
+    <w:p/>
+    <w:p>
+      <w:r>
+        <w:t>Common Anchor Attributes</w:t>
+      </w:r>
+    </w:p>
+    <w:p/>
+    <w:p/>
+    <w:p>
+      <w:r>
+        <w:t>HREF Attribute</w:t>
+      </w:r>
+    </w:p>
+    <w:p/>
+    <w:p>
+      <w:pPr>
+        <w:pStyle w:val="ListParagraph"/>
+        <w:numPr>
+          <w:ilvl w:val="0"/>
+          <w:numId w:val="3"/>
+        </w:numPr>
+      </w:pPr>
+      <w:r>
+        <w:t>Just Identifying the content as a link is not enough. We must let the browser know what to do when user click on that link.</w:t>
+      </w:r>
+    </w:p>
+    <w:p>
+      <w:pPr>
+        <w:pStyle w:val="ListParagraph"/>
+      </w:pPr>
+    </w:p>
+    <w:p>
+      <w:pPr>
+        <w:pStyle w:val="ListParagraph"/>
+        <w:numPr>
+          <w:ilvl w:val="0"/>
+          <w:numId w:val="3"/>
+        </w:numPr>
+      </w:pPr>
+      <w:r>
+        <w:t xml:space="preserve">The </w:t>
+      </w:r>
+      <w:proofErr w:type="spellStart"/>
+      <w:r>
+        <w:t>href</w:t>
+      </w:r>
+      <w:proofErr w:type="spellEnd"/>
+      <w:r>
+        <w:t xml:space="preserve"> is used to specify the address or location the browser should navigate to when the link is clicked.</w:t>
+      </w:r>
+      <w:r>
+        <w:t xml:space="preserve"> </w:t>
+      </w:r>
+    </w:p>
+    <w:p>
+      <w:pPr>
+        <w:pStyle w:val="ListParagraph"/>
+      </w:pPr>
+    </w:p>
+    <w:p>
+      <w:pPr>
+        <w:pStyle w:val="ListParagraph"/>
+        <w:numPr>
+          <w:ilvl w:val="0"/>
+          <w:numId w:val="3"/>
+        </w:numPr>
+      </w:pPr>
+      <w:r>
+        <w:t xml:space="preserve"> </w:t>
+      </w:r>
+    </w:p>
+    <w:p>
+      <w:pPr>
+        <w:pStyle w:val="ListParagraph"/>
+      </w:pPr>
+    </w:p>
+    <w:p/>
+    <w:p/>
+    <w:p/>
+    <w:p/>
+    <w:p/>
+    <w:p/>
+    <w:p>
+      <w:pPr>
+        <w:ind w:left="-720"/>
+      </w:pPr>
+      <w:r>
+        <w:lastRenderedPageBreak/>
+        <w:t>Targeting Content</w:t>
+      </w:r>
+    </w:p>
+    <w:p>
+      <w:pPr>
+        <w:pStyle w:val="ListParagraph"/>
+        <w:numPr>
+          <w:ilvl w:val="0"/>
+          <w:numId w:val="3"/>
+        </w:numPr>
+      </w:pPr>
+      <w:r>
+        <w:t>3 possible types of links in HTML</w:t>
+      </w:r>
+    </w:p>
+    <w:p>
+      <w:pPr>
+        <w:pStyle w:val="ListParagraph"/>
+      </w:pPr>
+    </w:p>
+    <w:p>
+      <w:pPr>
+        <w:pStyle w:val="ListParagraph"/>
+        <w:numPr>
+          <w:ilvl w:val="0"/>
+          <w:numId w:val="3"/>
+        </w:numPr>
+      </w:pPr>
+      <w:r>
+        <w:t xml:space="preserve">External Link – To open a document on a different Web </w:t>
+      </w:r>
+      <w:proofErr w:type="gramStart"/>
+      <w:r>
+        <w:t>Server(</w:t>
+      </w:r>
+      <w:proofErr w:type="gramEnd"/>
+      <w:r>
+        <w:t xml:space="preserve">different link). </w:t>
+      </w:r>
+    </w:p>
+    <w:p>
+      <w:pPr>
+        <w:pStyle w:val="ListParagraph"/>
+      </w:pPr>
+    </w:p>
+    <w:p>
+      <w:pPr>
+        <w:pStyle w:val="ListParagraph"/>
+        <w:numPr>
+          <w:ilvl w:val="1"/>
+          <w:numId w:val="3"/>
+        </w:numPr>
+      </w:pPr>
+      <w:r>
+        <w:t>If your site sell computers and you have a man</w:t>
+      </w:r>
+      <w:r>
+        <w:t>ufacture support page, you use external link</w:t>
+      </w:r>
+    </w:p>
+    <w:p>
+      <w:pPr>
+        <w:pStyle w:val="ListParagraph"/>
+        <w:ind w:left="1440"/>
+      </w:pPr>
+    </w:p>
+    <w:p>
+      <w:pPr>
+        <w:pStyle w:val="ListParagraph"/>
+        <w:numPr>
+          <w:ilvl w:val="0"/>
+          <w:numId w:val="3"/>
+        </w:numPr>
+      </w:pPr>
+      <w:r>
+        <w:t>Internal (Local Link) – Open separate document within your site.</w:t>
+      </w:r>
+    </w:p>
+    <w:p>
+      <w:pPr>
+        <w:pStyle w:val="ListParagraph"/>
+      </w:pPr>
+    </w:p>
+    <w:p>
+      <w:pPr>
+        <w:pStyle w:val="ListParagraph"/>
+        <w:numPr>
+          <w:ilvl w:val="0"/>
+          <w:numId w:val="3"/>
+        </w:numPr>
+      </w:pPr>
+      <w:r>
+        <w:t>Bookmark Link – If you want link to jump to a different section on the same page.</w:t>
+      </w:r>
+    </w:p>
+    <w:p>
+      <w:pPr>
+        <w:pStyle w:val="ListParagraph"/>
+      </w:pPr>
+    </w:p>
+    <w:p/>
+    <w:p/>
+    <w:p>
+      <w:pPr>
+        <w:ind w:left="-720"/>
+      </w:pPr>
+    </w:p>
+    <w:p>
+      <w:pPr>
+        <w:ind w:left="-720"/>
+      </w:pPr>
+      <w:r>
+        <w:t>External Links</w:t>
+      </w:r>
+    </w:p>
+    <w:p>
+      <w:pPr>
+        <w:ind w:left="-720"/>
+      </w:pPr>
+    </w:p>
+    <w:p>
+      <w:pPr>
+        <w:pStyle w:val="ListParagraph"/>
+        <w:numPr>
+          <w:ilvl w:val="0"/>
+          <w:numId w:val="3"/>
+        </w:numPr>
+      </w:pPr>
+      <w:r>
+        <w:t xml:space="preserve">&lt;a </w:t>
+      </w:r>
+      <w:proofErr w:type="spellStart"/>
+      <w:r>
+        <w:t>href</w:t>
+      </w:r>
+      <w:proofErr w:type="spellEnd"/>
+      <w:r>
+        <w:t>=</w:t>
+      </w:r>
+      <w:r>
+        <w:t>”</w:t>
+      </w:r>
+      <w:hyperlink r:id="rId6" w:history="1">
+        <w:r>
+          <w:rPr>
+            <w:rStyle w:val="Hyperlink"/>
+          </w:rPr>
+          <w:t>https://www.google.com</w:t>
+        </w:r>
+      </w:hyperlink>
+      <w:r>
+        <w:t xml:space="preserve">“ </w:t>
+      </w:r>
+      <w:r>
+        <w:t>tar</w:t>
+      </w:r>
+      <w:r>
+        <w:t>get</w:t>
+      </w:r>
+      <w:proofErr w:type="gramStart"/>
+      <w:r>
+        <w:t>=”_</w:t>
+      </w:r>
+      <w:proofErr w:type="gramEnd"/>
+      <w:r>
+        <w:t>blank”&gt;Google&lt;/a&gt;</w:t>
+      </w:r>
+    </w:p>
+    <w:p>
+      <w:pPr>
+        <w:ind w:left="-720"/>
+      </w:pPr>
+    </w:p>
+    <w:p>
+      <w:pPr>
+        <w:ind w:left="-720"/>
+      </w:pPr>
+      <w:r>
+        <w:t>Internal Links</w:t>
+      </w:r>
+    </w:p>
+    <w:p/>
+    <w:p>
+      <w:pPr>
+        <w:pStyle w:val="ListParagraph"/>
+        <w:numPr>
+          <w:ilvl w:val="0"/>
+          <w:numId w:val="3"/>
+        </w:numPr>
+      </w:pPr>
+      <w:r>
+        <w:t xml:space="preserve">Internal Links use relative paths instead of URLs. </w:t>
+      </w:r>
+    </w:p>
+    <w:p>
+      <w:pPr>
+        <w:pStyle w:val="ListParagraph"/>
+      </w:pPr>
+    </w:p>
+    <w:p>
+      <w:pPr>
+        <w:pStyle w:val="ListParagraph"/>
+        <w:numPr>
+          <w:ilvl w:val="0"/>
+          <w:numId w:val="3"/>
+        </w:numPr>
+      </w:pPr>
+      <w:r>
+        <w:t>Relative path describes how to get from the current file to the target file without leaving the root folder of the website.</w:t>
+      </w:r>
+    </w:p>
+    <w:p>
+      <w:pPr>
+        <w:pStyle w:val="ListParagraph"/>
+      </w:pPr>
+    </w:p>
+    <w:p>
+      <w:pPr>
+        <w:pStyle w:val="ListParagraph"/>
+        <w:numPr>
+          <w:ilvl w:val="0"/>
+          <w:numId w:val="3"/>
+        </w:numPr>
+      </w:pPr>
+      <w:r>
+        <w:t xml:space="preserve">Internal links usually does not </w:t>
+      </w:r>
+      <w:r>
+        <w:t xml:space="preserve">include target attribute. </w:t>
+      </w:r>
+    </w:p>
+    <w:p>
+      <w:pPr>
+        <w:pStyle w:val="ListParagraph"/>
+      </w:pPr>
+    </w:p>
+    <w:p>
+      <w:pPr>
+        <w:pStyle w:val="ListParagraph"/>
+        <w:numPr>
+          <w:ilvl w:val="1"/>
+          <w:numId w:val="3"/>
+        </w:numPr>
+      </w:pPr>
+      <w:r>
+        <w:t>Default to _self</w:t>
+      </w:r>
+    </w:p>
+    <w:p>
+      <w:pPr>
+        <w:pStyle w:val="ListParagraph"/>
+        <w:ind w:left="1440"/>
+      </w:pPr>
+    </w:p>
+    <w:p>
+      <w:pPr>
+        <w:pStyle w:val="ListParagraph"/>
+        <w:numPr>
+          <w:ilvl w:val="1"/>
+          <w:numId w:val="3"/>
+        </w:numPr>
+      </w:pPr>
+      <w:r>
+        <w:t xml:space="preserve">&lt;a </w:t>
+      </w:r>
+      <w:proofErr w:type="spellStart"/>
+      <w:r>
+        <w:t>href</w:t>
+      </w:r>
+      <w:proofErr w:type="spellEnd"/>
+      <w:proofErr w:type="gramStart"/>
+      <w:r>
+        <w:t>=”about.html</w:t>
+      </w:r>
+      <w:proofErr w:type="gramEnd"/>
+      <w:r>
+        <w:t>”&gt;About Us&lt;/a&gt;</w:t>
+      </w:r>
+    </w:p>
+    <w:p>
+      <w:pPr>
+        <w:pStyle w:val="ListParagraph"/>
+      </w:pPr>
+    </w:p>
+    <w:p>
+      <w:pPr>
+        <w:pStyle w:val="ListParagraph"/>
+        <w:numPr>
+          <w:ilvl w:val="1"/>
+          <w:numId w:val="3"/>
+        </w:numPr>
+      </w:pPr>
+      <w:r>
+        <w:t xml:space="preserve">&lt;a </w:t>
+      </w:r>
+      <w:proofErr w:type="spellStart"/>
+      <w:r>
+        <w:t>href</w:t>
+      </w:r>
+      <w:proofErr w:type="spellEnd"/>
+      <w:proofErr w:type="gramStart"/>
+      <w:r>
+        <w:t>=”products/desktop-computer.html</w:t>
+      </w:r>
+      <w:proofErr w:type="gramEnd"/>
+      <w:r>
+        <w:t>”&gt;Featured Product&lt;/a&gt;</w:t>
+      </w:r>
+    </w:p>
+    <w:p>
+      <w:pPr>
+        <w:ind w:left="-720"/>
+      </w:pPr>
+    </w:p>
+    <w:p>
+      <w:pPr>
+        <w:ind w:left="-720"/>
+      </w:pPr>
+    </w:p>
+    <w:p>
+      <w:pPr>
+        <w:ind w:left="-720"/>
+      </w:pPr>
+    </w:p>
+    <w:p>
+      <w:pPr>
+        <w:ind w:left="-720"/>
+      </w:pPr>
+      <w:r>
+        <w:lastRenderedPageBreak/>
+        <w:t>Bookmark Links</w:t>
+      </w:r>
+    </w:p>
+    <w:p>
+      <w:pPr>
+        <w:ind w:left="-720"/>
+      </w:pPr>
+    </w:p>
+    <w:p>
+      <w:pPr>
+        <w:ind w:left="-720"/>
+      </w:pPr>
+    </w:p>
+    <w:p>
+      <w:pPr>
+        <w:pStyle w:val="ListParagraph"/>
+        <w:numPr>
+          <w:ilvl w:val="0"/>
+          <w:numId w:val="3"/>
+        </w:numPr>
+      </w:pPr>
+      <w:r>
+        <w:t>Link that moves the user to another section on the same page, rather than opening a new file.</w:t>
+      </w:r>
+    </w:p>
+    <w:p>
+      <w:pPr>
+        <w:pStyle w:val="ListParagraph"/>
+      </w:pPr>
+    </w:p>
+    <w:p>
+      <w:pPr>
+        <w:pStyle w:val="ListParagraph"/>
+        <w:numPr>
+          <w:ilvl w:val="0"/>
+          <w:numId w:val="3"/>
+        </w:numPr>
+      </w:pPr>
+    </w:p>
+    <w:p/>
+    <w:p/>
+    <w:p>
+      <w:pPr>
+        <w:rPr>
+          <w:b/>
+          <w:bCs/>
+        </w:rPr>
+      </w:pPr>
+      <w:r>
+        <w:rPr>
+          <w:b/>
+          <w:bCs/>
+        </w:rPr>
+        <w:t>Common Image Attributes</w:t>
+      </w:r>
+    </w:p>
+    <w:p>
+      <w:pPr>
+        <w:rPr>
+          <w:b/>
+          <w:bCs/>
+        </w:rPr>
+      </w:pPr>
+    </w:p>
+    <w:p>
+      <w:pPr>
+        <w:rPr>
+          <w:b/>
+          <w:bCs/>
+        </w:rPr>
+      </w:pPr>
+    </w:p>
+    <w:p>
+      <w:pPr>
+        <w:pStyle w:val="ListParagraph"/>
+        <w:numPr>
+          <w:ilvl w:val="0"/>
+          <w:numId w:val="3"/>
+        </w:numPr>
+      </w:pPr>
+      <w:r>
+        <w:t>SRC attribute</w:t>
+      </w:r>
+    </w:p>
+    <w:p>
+      <w:pPr>
+        <w:pStyle w:val="ListParagraph"/>
+      </w:pPr>
+    </w:p>
+    <w:p>
+      <w:pPr>
+        <w:pStyle w:val="ListParagraph"/>
+        <w:numPr>
+          <w:ilvl w:val="1"/>
+          <w:numId w:val="3"/>
+        </w:numPr>
+      </w:pPr>
+      <w:r>
+        <w:t xml:space="preserve">The </w:t>
+      </w:r>
+      <w:proofErr w:type="spellStart"/>
+      <w:r>
+        <w:t>src</w:t>
+      </w:r>
+      <w:proofErr w:type="spellEnd"/>
+      <w:r>
+        <w:t xml:space="preserve"> (for source) attribute Is require so the browser </w:t>
+      </w:r>
+      <w:proofErr w:type="spellStart"/>
+      <w:r>
+        <w:t>knowd</w:t>
+      </w:r>
+      <w:proofErr w:type="spellEnd"/>
+      <w:r>
+        <w:t xml:space="preserve"> where to find the image.</w:t>
+      </w:r>
+    </w:p>
+    <w:p>
+      <w:pPr>
+        <w:pStyle w:val="ListParagraph"/>
+        <w:numPr>
+          <w:ilvl w:val="1"/>
+          <w:numId w:val="3"/>
+        </w:numPr>
+      </w:pPr>
+      <w:r>
+        <w:t xml:space="preserve">The </w:t>
+      </w:r>
+      <w:proofErr w:type="spellStart"/>
+      <w:r>
+        <w:t>src</w:t>
+      </w:r>
+      <w:proofErr w:type="spellEnd"/>
+      <w:r>
+        <w:t xml:space="preserve"> attribute is a required part of the </w:t>
+      </w:r>
+      <w:proofErr w:type="spellStart"/>
+      <w:r>
+        <w:t>img</w:t>
+      </w:r>
+      <w:proofErr w:type="spellEnd"/>
+      <w:r>
+        <w:t xml:space="preserve"> element. </w:t>
+      </w:r>
+    </w:p>
+    <w:p>
+      <w:pPr>
+        <w:pStyle w:val="ListParagraph"/>
+        <w:ind w:left="1440"/>
+      </w:pPr>
+    </w:p>
+    <w:p>
+      <w:pPr>
+        <w:pStyle w:val="ListParagraph"/>
+        <w:numPr>
+          <w:ilvl w:val="0"/>
+          <w:numId w:val="3"/>
+        </w:numPr>
+      </w:pPr>
+      <w:r>
+        <w:t xml:space="preserve">ALT Attribute </w:t>
+      </w:r>
+    </w:p>
+    <w:p>
+      <w:pPr>
+        <w:pStyle w:val="ListParagraph"/>
+      </w:pPr>
+    </w:p>
+    <w:p>
+      <w:pPr>
+        <w:pStyle w:val="ListParagraph"/>
+        <w:numPr>
+          <w:ilvl w:val="1"/>
+          <w:numId w:val="3"/>
+        </w:numPr>
+      </w:pPr>
+      <w:r>
+        <w:t xml:space="preserve">Follows the </w:t>
+      </w:r>
+      <w:proofErr w:type="spellStart"/>
+      <w:r>
+        <w:t>src</w:t>
+      </w:r>
+      <w:proofErr w:type="spellEnd"/>
+      <w:r>
+        <w:t xml:space="preserve"> property</w:t>
+      </w:r>
+    </w:p>
+    <w:p>
+      <w:pPr>
+        <w:pStyle w:val="ListParagraph"/>
+        <w:ind w:left="1440"/>
+      </w:pPr>
+    </w:p>
+    <w:p>
+      <w:pPr>
+        <w:pStyle w:val="ListParagraph"/>
+        <w:numPr>
+          <w:ilvl w:val="1"/>
+          <w:numId w:val="3"/>
+        </w:numPr>
+      </w:pPr>
+      <w:r>
+        <w:t>&lt;</w:t>
+      </w:r>
+      <w:proofErr w:type="spellStart"/>
+      <w:r>
+        <w:t>img</w:t>
+      </w:r>
+      <w:proofErr w:type="spellEnd"/>
+      <w:r>
+        <w:t xml:space="preserve"> </w:t>
+      </w:r>
+      <w:proofErr w:type="spellStart"/>
+      <w:r>
+        <w:t>src</w:t>
+      </w:r>
+      <w:proofErr w:type="spellEnd"/>
+      <w:proofErr w:type="gramStart"/>
+      <w:r>
+        <w:t>=”https:…</w:t>
+      </w:r>
+      <w:proofErr w:type="gramEnd"/>
+      <w:r>
+        <w:t>…” alt=”Photo of a puppy and a kitten.”&gt;</w:t>
+      </w:r>
+    </w:p>
+    <w:p>
+      <w:pPr>
+        <w:pStyle w:val="ListParagraph"/>
+      </w:pPr>
+    </w:p>
+    <w:p>
+      <w:pPr>
+        <w:pStyle w:val="ListParagraph"/>
+        <w:numPr>
+          <w:ilvl w:val="1"/>
+          <w:numId w:val="3"/>
+        </w:numPr>
+      </w:pPr>
+      <w:r>
+        <w:t>The alt property se</w:t>
+      </w:r>
+      <w:r>
+        <w:t xml:space="preserve">rves two purposes. 1. </w:t>
+      </w:r>
+      <w:r>
+        <w:t xml:space="preserve">It will display txt in the alt instead of image </w:t>
+      </w:r>
+      <w:proofErr w:type="gramStart"/>
+      <w:r>
+        <w:t>itself, if</w:t>
+      </w:r>
+      <w:proofErr w:type="gramEnd"/>
+      <w:r>
+        <w:t xml:space="preserve"> browser cannot find image. 2. It provide information about the image to user who depend on screen reader to access a Web page.</w:t>
+      </w:r>
+    </w:p>
+    <w:p>
+      <w:pPr>
+        <w:pStyle w:val="ListParagraph"/>
+      </w:pPr>
+    </w:p>
+    <w:p>
+      <w:pPr>
+        <w:pStyle w:val="ListParagraph"/>
+        <w:numPr>
+          <w:ilvl w:val="0"/>
+          <w:numId w:val="3"/>
+        </w:numPr>
+      </w:pPr>
+      <w:r>
+        <w:t xml:space="preserve">Style Attribute </w:t>
+      </w:r>
+    </w:p>
+    <w:p>
+      <w:pPr>
+        <w:pStyle w:val="ListParagraph"/>
+      </w:pPr>
+    </w:p>
+    <w:p>
+      <w:pPr>
+        <w:pStyle w:val="ListParagraph"/>
+        <w:numPr>
+          <w:ilvl w:val="1"/>
+          <w:numId w:val="3"/>
+        </w:numPr>
+      </w:pPr>
+      <w:r>
+        <w:t>Style = “border: thick red solid”</w:t>
+      </w:r>
+    </w:p>
+    <w:p>
+      <w:pPr>
+        <w:pStyle w:val="ListParagraph"/>
+        <w:ind w:left="1440"/>
+      </w:pPr>
+    </w:p>
+    <w:p>
+      <w:pPr>
+        <w:pStyle w:val="ListParagraph"/>
+        <w:numPr>
+          <w:ilvl w:val="1"/>
+          <w:numId w:val="3"/>
+        </w:numPr>
+      </w:pPr>
+      <w:r>
+        <w:t xml:space="preserve">Style attribute is used to apply </w:t>
+      </w:r>
+      <w:proofErr w:type="spellStart"/>
+      <w:r>
+        <w:t>css</w:t>
+      </w:r>
+      <w:proofErr w:type="spellEnd"/>
+      <w:r>
+        <w:t xml:space="preserve"> styling to the content of any html elements.</w:t>
+      </w:r>
+    </w:p>
+    <w:p>
+      <w:pPr>
+        <w:pStyle w:val="ListParagraph"/>
+      </w:pPr>
+    </w:p>
+    <w:p/>
+    <w:p/>
+    <w:p/>
+    <w:p/>
+    <w:p/>
+    <w:p/>
+    <w:p/>
+    <w:p/>
+    <w:p/>
+    <w:p/>
+    <w:p>
+      <w:r>
+        <w:t>Root</w:t>
+      </w:r>
+    </w:p>
+    <w:p>
+      <w:pPr>
+        <w:pStyle w:val="ListParagraph"/>
+        <w:numPr>
+          <w:ilvl w:val="0"/>
+          <w:numId w:val="1"/>
+        </w:numPr>
+      </w:pPr>
+      <w:r>
+        <w:t>Images</w:t>
+      </w:r>
+    </w:p>
+    <w:p>
+      <w:pPr>
+        <w:pStyle w:val="ListParagraph"/>
+      </w:pPr>
+    </w:p>
+    <w:p>
+      <w:pPr>
+        <w:pStyle w:val="ListParagraph"/>
+        <w:numPr>
+          <w:ilvl w:val="0"/>
+          <w:numId w:val="1"/>
+        </w:numPr>
+      </w:pPr>
+      <w:r>
+        <w:t>Scripts</w:t>
+      </w:r>
+    </w:p>
+    <w:p>
+      <w:pPr>
+        <w:pStyle w:val="ListParagraph"/>
+      </w:pPr>
+    </w:p>
+    <w:p>
+      <w:pPr>
+        <w:pStyle w:val="ListParagraph"/>
+        <w:numPr>
+          <w:ilvl w:val="0"/>
+          <w:numId w:val="1"/>
+        </w:numPr>
+      </w:pPr>
+      <w:r>
+        <w:t>Styles</w:t>
+      </w:r>
+    </w:p>
+    <w:p>
+      <w:pPr>
+        <w:pStyle w:val="ListParagraph"/>
+      </w:pPr>
+    </w:p>
+    <w:p>
+      <w:pPr>
+        <w:pStyle w:val="ListParagraph"/>
+        <w:numPr>
+          <w:ilvl w:val="0"/>
+          <w:numId w:val="1"/>
+        </w:numPr>
+      </w:pPr>
+      <w:r>
+        <w:t>About.html</w:t>
+      </w:r>
+    </w:p>
+    <w:p>
+      <w:pPr>
+        <w:pStyle w:val="ListParagraph"/>
+      </w:pPr>
+    </w:p>
+    <w:p>
+      <w:pPr>
+        <w:pStyle w:val="ListParagraph"/>
+        <w:numPr>
+          <w:ilvl w:val="0"/>
+          <w:numId w:val="1"/>
+        </w:numPr>
+      </w:pPr>
+      <w:r>
+        <w:t>Contact.html</w:t>
+      </w:r>
+    </w:p>
+    <w:p>
+      <w:pPr>
+        <w:pStyle w:val="ListParagraph"/>
+      </w:pPr>
+    </w:p>
+    <w:p>
+      <w:pPr>
+        <w:pStyle w:val="ListParagraph"/>
+        <w:numPr>
+          <w:ilvl w:val="0"/>
+          <w:numId w:val="1"/>
+        </w:numPr>
+      </w:pPr>
+      <w:r>
+        <w:t>Index.html</w:t>
+      </w:r>
+    </w:p>
+    <w:p>
+      <w:pPr>
+        <w:pStyle w:val="ListParagraph"/>
+      </w:pPr>
+    </w:p>
+    <w:p/>
+    <w:p/>
+    <w:p>
+      <w:r>
+        <w:t>Relative vs Absolute Paths</w:t>
+      </w:r>
+    </w:p>
+    <w:p/>
+    <w:p/>
+    <w:p>
+      <w:pPr>
+        <w:pStyle w:val="ListParagraph"/>
+        <w:numPr>
+          <w:ilvl w:val="0"/>
+          <w:numId w:val="3"/>
+        </w:numPr>
+      </w:pPr>
+      <w:r>
+        <w:t xml:space="preserve">URL address is an </w:t>
+      </w:r>
+      <w:r>
+        <w:rPr>
+          <w:b/>
+          <w:bCs/>
+        </w:rPr>
+        <w:t>absolute path</w:t>
+      </w:r>
+      <w:r>
+        <w:t>. Because it works regardless of where files are saved in your website.</w:t>
+      </w:r>
+    </w:p>
+    <w:p>
+      <w:pPr>
+        <w:pStyle w:val="ListParagraph"/>
+      </w:pPr>
+    </w:p>
+    <w:p>
+      <w:pPr>
+        <w:pStyle w:val="ListParagraph"/>
+        <w:numPr>
+          <w:ilvl w:val="1"/>
+          <w:numId w:val="3"/>
+        </w:numPr>
+      </w:pPr>
+      <w:proofErr w:type="gramStart"/>
+      <w:r>
+        <w:t>Similar to</w:t>
+      </w:r>
+      <w:proofErr w:type="gramEnd"/>
+      <w:r>
+        <w:t xml:space="preserve"> an address you might use to mail a letter to someone.</w:t>
+      </w:r>
+    </w:p>
+    <w:p>
+      <w:pPr>
+        <w:pStyle w:val="ListParagraph"/>
+        <w:ind w:left="1440"/>
+      </w:pPr>
+    </w:p>
+    <w:p>
+      <w:pPr>
+        <w:pStyle w:val="ListParagraph"/>
+        <w:numPr>
+          <w:ilvl w:val="0"/>
+          <w:numId w:val="3"/>
+        </w:numPr>
+      </w:pPr>
+      <w:r>
+        <w:t xml:space="preserve">The absolute path contains all the information required to find the file, </w:t>
+      </w:r>
+      <w:proofErr w:type="spellStart"/>
+      <w:r>
+        <w:t>rega</w:t>
+      </w:r>
+      <w:proofErr w:type="spellEnd"/>
+    </w:p>
+    <w:p/>
+    <w:p/>
+    <w:p/>
+    <w:p/>
+    <w:p/>
+    <w:p/>
+    <w:p/>
+    <w:p/>
+    <w:p/>
+    <w:tbl>
+      <w:tblPr>
+        <w:tblW w:w="10480" w:type="dxa"/>
+        <w:tblInd w:w="108" w:type="dxa"/>
+        <w:tblLook w:val="04A0" w:firstRow="1" w:lastRow="0" w:firstColumn="1" w:lastColumn="0" w:noHBand="0" w:noVBand="1"/>
+      </w:tblPr>
+      <w:tblGrid>
+        <w:gridCol w:w="1540"/>
+        <w:gridCol w:w="3160"/>
+        <w:gridCol w:w="3040"/>
+        <w:gridCol w:w="2740"/>
+      </w:tblGrid>
+      <w:tr>
+        <w:trPr>
+          <w:trHeight w:val="288"/>
+        </w:trPr>
+        <w:tc>
+          <w:tcPr>
+            <w:tcW w:w="1540" w:type="dxa"/>
+            <w:tcBorders>
+              <w:top w:val="nil"/>
+              <w:left w:val="nil"/>
+              <w:bottom w:val="nil"/>
+              <w:right w:val="nil"/>
+            </w:tcBorders>
+            <w:shd w:val="clear" w:color="auto" w:fill="auto"/>
+            <w:noWrap/>
+            <w:vAlign w:val="center"/>
+            <w:hideMark/>
+          </w:tcPr>
+          <w:p>
+            <w:pPr>
+              <w:spacing w:after="0" w:line="240" w:lineRule="auto"/>
+              <w:rPr>
+                <w:rFonts w:ascii="Calibri" w:eastAsia="Times New Roman" w:hAnsi="Calibri" w:cs="Calibri"/>
+                <w:b/>
+                <w:bCs/>
+                <w:color w:val="000000"/>
+              </w:rPr>
+            </w:pPr>
+            <w:r>
+              <w:rPr>
+                <w:rFonts w:ascii="Calibri" w:eastAsia="Times New Roman" w:hAnsi="Calibri" w:cs="Calibri"/>
+                <w:b/>
+                <w:bCs/>
+                <w:color w:val="000000"/>
+              </w:rPr>
+              <w:t xml:space="preserve">File Type </w:t>
+            </w:r>
+          </w:p>
+        </w:tc>
+        <w:tc>
+          <w:tcPr>
+            <w:tcW w:w="3160" w:type="dxa"/>
+            <w:tcBorders>
+              <w:top w:val="nil"/>
+              <w:left w:val="nil"/>
+              <w:bottom w:val="nil"/>
+              <w:right w:val="nil"/>
+            </w:tcBorders>
+            <w:shd w:val="clear" w:color="auto" w:fill="auto"/>
+            <w:noWrap/>
+            <w:vAlign w:val="bottom"/>
+            <w:hideMark/>
+          </w:tcPr>
+          <w:p>
+            <w:pPr>
+              <w:spacing w:after="0" w:line="240" w:lineRule="auto"/>
+              <w:rPr>
+                <w:rFonts w:ascii="Calibri" w:eastAsia="Times New Roman" w:hAnsi="Calibri" w:cs="Calibri"/>
+                <w:b/>
+                <w:bCs/>
+                <w:color w:val="000000"/>
+              </w:rPr>
+            </w:pPr>
+            <w:r>
+              <w:rPr>
+                <w:rFonts w:ascii="Calibri" w:eastAsia="Times New Roman" w:hAnsi="Calibri" w:cs="Calibri"/>
+                <w:b/>
+                <w:bCs/>
+                <w:color w:val="000000"/>
+              </w:rPr>
+              <w:t>Advantages</w:t>
+            </w:r>
+          </w:p>
+        </w:tc>
+        <w:tc>
+          <w:tcPr>
+            <w:tcW w:w="3040" w:type="dxa"/>
+            <w:tcBorders>
+              <w:top w:val="nil"/>
+              <w:left w:val="nil"/>
+              <w:bottom w:val="nil"/>
+              <w:right w:val="nil"/>
+            </w:tcBorders>
+            <w:shd w:val="clear" w:color="auto" w:fill="auto"/>
+            <w:noWrap/>
+            <w:vAlign w:val="bottom"/>
+            <w:hideMark/>
+          </w:tcPr>
+          <w:p>
+            <w:pPr>
+              <w:spacing w:after="0" w:line="240" w:lineRule="auto"/>
+              <w:rPr>
+                <w:rFonts w:ascii="Calibri" w:eastAsia="Times New Roman" w:hAnsi="Calibri" w:cs="Calibri"/>
+                <w:b/>
+                <w:bCs/>
+                <w:color w:val="000000"/>
+              </w:rPr>
+            </w:pPr>
+            <w:r>
+              <w:rPr>
+                <w:rFonts w:ascii="Calibri" w:eastAsia="Times New Roman" w:hAnsi="Calibri" w:cs="Calibri"/>
+                <w:b/>
+                <w:bCs/>
+                <w:color w:val="000000"/>
+              </w:rPr>
+              <w:t>Disadvantages</w:t>
+            </w:r>
+          </w:p>
+        </w:tc>
+        <w:tc>
+          <w:tcPr>
+            <w:tcW w:w="2740" w:type="dxa"/>
+            <w:tcBorders>
+              <w:top w:val="nil"/>
+              <w:left w:val="nil"/>
+              <w:bottom w:val="nil"/>
+              <w:right w:val="nil"/>
+            </w:tcBorders>
+            <w:shd w:val="clear" w:color="auto" w:fill="auto"/>
+            <w:noWrap/>
+            <w:vAlign w:val="bottom"/>
+            <w:hideMark/>
+          </w:tcPr>
+          <w:p>
+            <w:pPr>
+              <w:spacing w:after="0" w:line="240" w:lineRule="auto"/>
+              <w:rPr>
+                <w:rFonts w:ascii="Calibri" w:eastAsia="Times New Roman" w:hAnsi="Calibri" w:cs="Calibri"/>
+                <w:b/>
+                <w:bCs/>
+                <w:color w:val="000000"/>
+              </w:rPr>
+            </w:pPr>
+            <w:r>
+              <w:rPr>
+                <w:rFonts w:ascii="Calibri" w:eastAsia="Times New Roman" w:hAnsi="Calibri" w:cs="Calibri"/>
+                <w:b/>
+                <w:bCs/>
+                <w:color w:val="000000"/>
+              </w:rPr>
+              <w:t>Typical Use</w:t>
+            </w:r>
+          </w:p>
+        </w:tc>
+      </w:tr>
+      <w:tr>
+        <w:trPr>
+          <w:trHeight w:val="2016"/>
+        </w:trPr>
+        <w:tc>
+          <w:tcPr>
+            <w:tcW w:w="1540" w:type="dxa"/>
+            <w:tcBorders>
+              <w:top w:val="nil"/>
+              <w:left w:val="nil"/>
+              <w:bottom w:val="nil"/>
+              <w:right w:val="nil"/>
+            </w:tcBorders>
+            <w:shd w:val="clear" w:color="auto" w:fill="auto"/>
+            <w:noWrap/>
+            <w:vAlign w:val="center"/>
+            <w:hideMark/>
+          </w:tcPr>
+          <w:p>
+            <w:pPr>
+              <w:spacing w:after="0" w:line="240" w:lineRule="auto"/>
+              <w:rPr>
+                <w:rFonts w:ascii="Calibri" w:eastAsia="Times New Roman" w:hAnsi="Calibri" w:cs="Calibri"/>
+                <w:color w:val="000000"/>
+              </w:rPr>
+            </w:pPr>
+            <w:r>
+              <w:rPr>
+                <w:rFonts w:ascii="Calibri" w:eastAsia="Times New Roman" w:hAnsi="Calibri" w:cs="Calibri"/>
+                <w:color w:val="000000"/>
+              </w:rPr>
+              <w:t xml:space="preserve">GIF </w:t>
+            </w:r>
+          </w:p>
+        </w:tc>
+        <w:tc>
+          <w:tcPr>
+            <w:tcW w:w="3160" w:type="dxa"/>
+            <w:tcBorders>
+              <w:top w:val="nil"/>
+              <w:left w:val="nil"/>
+              <w:bottom w:val="nil"/>
+              <w:right w:val="nil"/>
+            </w:tcBorders>
+            <w:shd w:val="clear" w:color="auto" w:fill="auto"/>
+            <w:vAlign w:val="center"/>
+            <w:hideMark/>
+          </w:tcPr>
+          <w:p>
+            <w:pPr>
+              <w:spacing w:after="0" w:line="240" w:lineRule="auto"/>
+              <w:rPr>
+                <w:rFonts w:ascii="Calibri" w:eastAsia="Times New Roman" w:hAnsi="Calibri" w:cs="Calibri"/>
+                <w:b/>
+                <w:bCs/>
+                <w:color w:val="000000"/>
+              </w:rPr>
+            </w:pPr>
+            <w:r>
+              <w:rPr>
+                <w:rFonts w:ascii="Calibri" w:eastAsia="Times New Roman" w:hAnsi="Calibri" w:cs="Calibri"/>
+                <w:b/>
+                <w:bCs/>
+                <w:color w:val="000000"/>
+              </w:rPr>
+              <w:t>Lossless Compression --</w:t>
+            </w:r>
+            <w:r>
+              <w:rPr>
+                <w:rFonts w:ascii="Calibri" w:eastAsia="Times New Roman" w:hAnsi="Calibri" w:cs="Calibri"/>
+                <w:b/>
+                <w:bCs/>
+                <w:color w:val="000000"/>
+              </w:rPr>
+              <w:br/>
+            </w:r>
+            <w:r>
+              <w:rPr>
+                <w:rFonts w:ascii="Calibri" w:eastAsia="Times New Roman" w:hAnsi="Calibri" w:cs="Calibri"/>
+                <w:color w:val="000000"/>
+              </w:rPr>
+              <w:t>File can be very small without loss of quality;</w:t>
+            </w:r>
+            <w:r>
+              <w:rPr>
+                <w:rFonts w:ascii="Calibri" w:eastAsia="Times New Roman" w:hAnsi="Calibri" w:cs="Calibri"/>
+                <w:color w:val="000000"/>
+              </w:rPr>
+              <w:br/>
+            </w:r>
+            <w:r>
+              <w:rPr>
+                <w:rFonts w:ascii="Calibri" w:eastAsia="Times New Roman" w:hAnsi="Calibri" w:cs="Calibri"/>
+                <w:color w:val="000000"/>
+              </w:rPr>
+              <w:br/>
+              <w:t xml:space="preserve">Supports </w:t>
+            </w:r>
+            <w:r>
+              <w:rPr>
+                <w:rFonts w:ascii="Calibri" w:eastAsia="Times New Roman" w:hAnsi="Calibri" w:cs="Calibri"/>
+                <w:b/>
+                <w:bCs/>
+                <w:color w:val="000000"/>
+              </w:rPr>
+              <w:t xml:space="preserve">amination </w:t>
+            </w:r>
+            <w:r>
+              <w:rPr>
+                <w:rFonts w:ascii="Calibri" w:eastAsia="Times New Roman" w:hAnsi="Calibri" w:cs="Calibri"/>
+                <w:color w:val="000000"/>
+              </w:rPr>
+              <w:t xml:space="preserve">and </w:t>
+            </w:r>
+            <w:r>
+              <w:rPr>
+                <w:rFonts w:ascii="Calibri" w:eastAsia="Times New Roman" w:hAnsi="Calibri" w:cs="Calibri"/>
+                <w:b/>
+                <w:bCs/>
+                <w:color w:val="000000"/>
+              </w:rPr>
+              <w:t>transparency</w:t>
+            </w:r>
+            <w:r>
+              <w:rPr>
+                <w:rFonts w:ascii="Calibri" w:eastAsia="Times New Roman" w:hAnsi="Calibri" w:cs="Calibri"/>
+                <w:color w:val="000000"/>
+              </w:rPr>
+              <w:t xml:space="preserve"> (color setting)</w:t>
+            </w:r>
+          </w:p>
+        </w:tc>
+        <w:tc>
+          <w:tcPr>
+            <w:tcW w:w="3040" w:type="dxa"/>
+            <w:tcBorders>
+              <w:top w:val="nil"/>
+              <w:left w:val="nil"/>
+              <w:bottom w:val="nil"/>
+              <w:right w:val="nil"/>
+            </w:tcBorders>
+            <w:shd w:val="clear" w:color="auto" w:fill="auto"/>
+            <w:vAlign w:val="center"/>
+            <w:hideMark/>
+          </w:tcPr>
+          <w:p>
+            <w:pPr>
+              <w:spacing w:after="0" w:line="240" w:lineRule="auto"/>
+              <w:rPr>
+                <w:rFonts w:ascii="Calibri" w:eastAsia="Times New Roman" w:hAnsi="Calibri" w:cs="Calibri"/>
+                <w:color w:val="000000"/>
+              </w:rPr>
+            </w:pPr>
+            <w:r>
+              <w:rPr>
+                <w:rFonts w:ascii="Calibri" w:eastAsia="Times New Roman" w:hAnsi="Calibri" w:cs="Calibri"/>
+                <w:color w:val="000000"/>
+              </w:rPr>
+              <w:t xml:space="preserve">A GIF file is limited to </w:t>
+            </w:r>
+            <w:r>
+              <w:rPr>
+                <w:rFonts w:ascii="Calibri" w:eastAsia="Times New Roman" w:hAnsi="Calibri" w:cs="Calibri"/>
+                <w:color w:val="000000"/>
+              </w:rPr>
+              <w:br/>
+              <w:t>max 256 separate colors</w:t>
+            </w:r>
+          </w:p>
+        </w:tc>
+        <w:tc>
+          <w:tcPr>
+            <w:tcW w:w="2740" w:type="dxa"/>
+            <w:tcBorders>
+              <w:top w:val="nil"/>
+              <w:left w:val="nil"/>
+              <w:bottom w:val="nil"/>
+              <w:right w:val="nil"/>
+            </w:tcBorders>
+            <w:shd w:val="clear" w:color="auto" w:fill="auto"/>
+            <w:vAlign w:val="center"/>
+            <w:hideMark/>
+          </w:tcPr>
+          <w:p>
+            <w:pPr>
+              <w:spacing w:after="0" w:line="240" w:lineRule="auto"/>
+              <w:rPr>
+                <w:rFonts w:ascii="Calibri" w:eastAsia="Times New Roman" w:hAnsi="Calibri" w:cs="Calibri"/>
+                <w:color w:val="000000"/>
+              </w:rPr>
+            </w:pPr>
+            <w:r>
+              <w:rPr>
+                <w:rFonts w:ascii="Calibri" w:eastAsia="Times New Roman" w:hAnsi="Calibri" w:cs="Calibri"/>
+                <w:color w:val="000000"/>
+              </w:rPr>
+              <w:t xml:space="preserve">Primarily for </w:t>
+            </w:r>
+            <w:r>
+              <w:rPr>
+                <w:rFonts w:ascii="Calibri" w:eastAsia="Times New Roman" w:hAnsi="Calibri" w:cs="Calibri"/>
+                <w:color w:val="000000"/>
+              </w:rPr>
+              <w:br/>
+              <w:t>illustration, buttons,</w:t>
+            </w:r>
+            <w:r>
+              <w:rPr>
+                <w:rFonts w:ascii="Calibri" w:eastAsia="Times New Roman" w:hAnsi="Calibri" w:cs="Calibri"/>
+                <w:color w:val="000000"/>
+              </w:rPr>
+              <w:br/>
+              <w:t xml:space="preserve">and logos in which </w:t>
+            </w:r>
+            <w:r>
+              <w:rPr>
+                <w:rFonts w:ascii="Calibri" w:eastAsia="Times New Roman" w:hAnsi="Calibri" w:cs="Calibri"/>
+                <w:color w:val="000000"/>
+              </w:rPr>
+              <w:br/>
+              <w:t>the picture uses few</w:t>
+            </w:r>
+            <w:r>
+              <w:rPr>
+                <w:rFonts w:ascii="Calibri" w:eastAsia="Times New Roman" w:hAnsi="Calibri" w:cs="Calibri"/>
+                <w:color w:val="000000"/>
+              </w:rPr>
+              <w:br/>
+              <w:t>colors</w:t>
+            </w:r>
+          </w:p>
+        </w:tc>
+      </w:tr>
+      <w:tr>
+        <w:trPr>
+          <w:trHeight w:val="1872"/>
+        </w:trPr>
+        <w:tc>
+          <w:tcPr>
+            <w:tcW w:w="1540" w:type="dxa"/>
+            <w:tcBorders>
+              <w:top w:val="nil"/>
+              <w:left w:val="nil"/>
+              <w:bottom w:val="nil"/>
+              <w:right w:val="nil"/>
+            </w:tcBorders>
+            <w:shd w:val="clear" w:color="auto" w:fill="auto"/>
+            <w:noWrap/>
+            <w:vAlign w:val="center"/>
+            <w:hideMark/>
+          </w:tcPr>
+          <w:p>
+            <w:pPr>
+              <w:spacing w:after="0" w:line="240" w:lineRule="auto"/>
+              <w:rPr>
+                <w:rFonts w:ascii="Calibri" w:eastAsia="Times New Roman" w:hAnsi="Calibri" w:cs="Calibri"/>
+                <w:color w:val="000000"/>
+              </w:rPr>
+            </w:pPr>
+            <w:r>
+              <w:rPr>
+                <w:rFonts w:ascii="Calibri" w:eastAsia="Times New Roman" w:hAnsi="Calibri" w:cs="Calibri"/>
+                <w:color w:val="000000"/>
+              </w:rPr>
+              <w:t>JPG or JPEG</w:t>
+            </w:r>
+          </w:p>
+        </w:tc>
+        <w:tc>
+          <w:tcPr>
+            <w:tcW w:w="3160" w:type="dxa"/>
+            <w:tcBorders>
+              <w:top w:val="nil"/>
+              <w:left w:val="nil"/>
+              <w:bottom w:val="nil"/>
+              <w:right w:val="nil"/>
+            </w:tcBorders>
+            <w:shd w:val="clear" w:color="auto" w:fill="auto"/>
+            <w:vAlign w:val="bottom"/>
+            <w:hideMark/>
+          </w:tcPr>
+          <w:p>
+            <w:pPr>
+              <w:spacing w:after="0" w:line="240" w:lineRule="auto"/>
+              <w:rPr>
+                <w:rFonts w:ascii="Calibri" w:eastAsia="Times New Roman" w:hAnsi="Calibri" w:cs="Calibri"/>
+                <w:color w:val="000000"/>
+              </w:rPr>
+            </w:pPr>
+            <w:r>
+              <w:rPr>
+                <w:rFonts w:ascii="Calibri" w:eastAsia="Times New Roman" w:hAnsi="Calibri" w:cs="Calibri"/>
+                <w:color w:val="000000"/>
+              </w:rPr>
+              <w:t xml:space="preserve">Supports more than 16 </w:t>
+            </w:r>
+            <w:r>
+              <w:rPr>
+                <w:rFonts w:ascii="Calibri" w:eastAsia="Times New Roman" w:hAnsi="Calibri" w:cs="Calibri"/>
+                <w:color w:val="000000"/>
+              </w:rPr>
+              <w:br/>
+              <w:t xml:space="preserve">million </w:t>
+            </w:r>
+            <w:proofErr w:type="gramStart"/>
+            <w:r>
+              <w:rPr>
+                <w:rFonts w:ascii="Calibri" w:eastAsia="Times New Roman" w:hAnsi="Calibri" w:cs="Calibri"/>
+                <w:color w:val="000000"/>
+              </w:rPr>
+              <w:t>color</w:t>
+            </w:r>
+            <w:proofErr w:type="gramEnd"/>
+            <w:r>
+              <w:rPr>
+                <w:rFonts w:ascii="Calibri" w:eastAsia="Times New Roman" w:hAnsi="Calibri" w:cs="Calibri"/>
+                <w:color w:val="000000"/>
+              </w:rPr>
+              <w:t>; Saved file</w:t>
+            </w:r>
+            <w:r>
+              <w:rPr>
+                <w:rFonts w:ascii="Calibri" w:eastAsia="Times New Roman" w:hAnsi="Calibri" w:cs="Calibri"/>
+                <w:color w:val="000000"/>
+              </w:rPr>
+              <w:br/>
+              <w:t xml:space="preserve"> are much smaller than</w:t>
+            </w:r>
+            <w:r>
+              <w:rPr>
+                <w:rFonts w:ascii="Calibri" w:eastAsia="Times New Roman" w:hAnsi="Calibri" w:cs="Calibri"/>
+                <w:color w:val="000000"/>
+              </w:rPr>
+              <w:br/>
+              <w:t xml:space="preserve"> open files.</w:t>
+            </w:r>
+            <w:r>
+              <w:rPr>
+                <w:rFonts w:ascii="Calibri" w:eastAsia="Times New Roman" w:hAnsi="Calibri" w:cs="Calibri"/>
+                <w:color w:val="000000"/>
+              </w:rPr>
+              <w:br/>
+            </w:r>
+            <w:r>
+              <w:rPr>
+                <w:rFonts w:ascii="Calibri" w:eastAsia="Times New Roman" w:hAnsi="Calibri" w:cs="Calibri"/>
+                <w:color w:val="000000"/>
+              </w:rPr>
+              <w:br/>
+              <w:t>High Compression Rate</w:t>
+            </w:r>
+          </w:p>
+        </w:tc>
+        <w:tc>
+          <w:tcPr>
+            <w:tcW w:w="3040" w:type="dxa"/>
+            <w:tcBorders>
+              <w:top w:val="nil"/>
+              <w:left w:val="nil"/>
+              <w:bottom w:val="nil"/>
+              <w:right w:val="nil"/>
+            </w:tcBorders>
+            <w:shd w:val="clear" w:color="auto" w:fill="auto"/>
+            <w:vAlign w:val="bottom"/>
+            <w:hideMark/>
+          </w:tcPr>
+          <w:p>
+            <w:pPr>
+              <w:spacing w:after="0" w:line="240" w:lineRule="auto"/>
+              <w:rPr>
+                <w:rFonts w:ascii="Calibri" w:eastAsia="Times New Roman" w:hAnsi="Calibri" w:cs="Calibri"/>
+                <w:color w:val="000000"/>
+              </w:rPr>
+            </w:pPr>
+            <w:r>
+              <w:rPr>
+                <w:rFonts w:ascii="Calibri" w:eastAsia="Times New Roman" w:hAnsi="Calibri" w:cs="Calibri"/>
+                <w:b/>
+                <w:bCs/>
+                <w:color w:val="000000"/>
+              </w:rPr>
+              <w:t xml:space="preserve">Lossy Compression - </w:t>
+            </w:r>
+            <w:r>
+              <w:rPr>
+                <w:rFonts w:ascii="Calibri" w:eastAsia="Times New Roman" w:hAnsi="Calibri" w:cs="Calibri"/>
+                <w:b/>
+                <w:bCs/>
+                <w:color w:val="000000"/>
+              </w:rPr>
+              <w:br/>
+            </w:r>
+            <w:r>
+              <w:rPr>
+                <w:rFonts w:ascii="Calibri" w:eastAsia="Times New Roman" w:hAnsi="Calibri" w:cs="Calibri"/>
+                <w:b/>
+                <w:bCs/>
+                <w:color w:val="000000"/>
+              </w:rPr>
+              <w:br/>
+            </w:r>
+            <w:r>
+              <w:rPr>
+                <w:rFonts w:ascii="Calibri" w:eastAsia="Times New Roman" w:hAnsi="Calibri" w:cs="Calibri"/>
+                <w:color w:val="000000"/>
+              </w:rPr>
+              <w:t>Does not support animation or transparency</w:t>
+            </w:r>
+          </w:p>
+        </w:tc>
+        <w:tc>
+          <w:tcPr>
+            <w:tcW w:w="2740" w:type="dxa"/>
+            <w:tcBorders>
+              <w:top w:val="nil"/>
+              <w:left w:val="nil"/>
+              <w:bottom w:val="nil"/>
+              <w:right w:val="nil"/>
+            </w:tcBorders>
+            <w:shd w:val="clear" w:color="auto" w:fill="auto"/>
+            <w:vAlign w:val="bottom"/>
+            <w:hideMark/>
+          </w:tcPr>
+          <w:p>
+            <w:pPr>
+              <w:spacing w:after="0" w:line="240" w:lineRule="auto"/>
+              <w:rPr>
+                <w:rFonts w:ascii="Calibri" w:eastAsia="Times New Roman" w:hAnsi="Calibri" w:cs="Calibri"/>
+                <w:color w:val="000000"/>
+              </w:rPr>
+            </w:pPr>
+            <w:r>
+              <w:rPr>
+                <w:rFonts w:ascii="Calibri" w:eastAsia="Times New Roman" w:hAnsi="Calibri" w:cs="Calibri"/>
+                <w:color w:val="000000"/>
+              </w:rPr>
+              <w:t xml:space="preserve">Most digital </w:t>
+            </w:r>
+            <w:proofErr w:type="spellStart"/>
+            <w:r>
+              <w:rPr>
+                <w:rFonts w:ascii="Calibri" w:eastAsia="Times New Roman" w:hAnsi="Calibri" w:cs="Calibri"/>
+                <w:color w:val="000000"/>
+              </w:rPr>
+              <w:t>camerals</w:t>
+            </w:r>
+            <w:proofErr w:type="spellEnd"/>
+            <w:r>
+              <w:rPr>
+                <w:rFonts w:ascii="Calibri" w:eastAsia="Times New Roman" w:hAnsi="Calibri" w:cs="Calibri"/>
+                <w:color w:val="000000"/>
+              </w:rPr>
+              <w:t xml:space="preserve"> and </w:t>
+            </w:r>
+            <w:r>
+              <w:rPr>
+                <w:rFonts w:ascii="Calibri" w:eastAsia="Times New Roman" w:hAnsi="Calibri" w:cs="Calibri"/>
+                <w:color w:val="000000"/>
+              </w:rPr>
+              <w:br/>
+              <w:t xml:space="preserve">phone save pictures in </w:t>
+            </w:r>
+            <w:r>
+              <w:rPr>
+                <w:rFonts w:ascii="Calibri" w:eastAsia="Times New Roman" w:hAnsi="Calibri" w:cs="Calibri"/>
+                <w:color w:val="000000"/>
+              </w:rPr>
+              <w:br/>
+              <w:t xml:space="preserve">JPG format; </w:t>
+            </w:r>
+            <w:r>
+              <w:rPr>
+                <w:rFonts w:ascii="Calibri" w:eastAsia="Times New Roman" w:hAnsi="Calibri" w:cs="Calibri"/>
+                <w:color w:val="000000"/>
+              </w:rPr>
+              <w:br/>
+            </w:r>
+            <w:r>
+              <w:rPr>
+                <w:rFonts w:ascii="Calibri" w:eastAsia="Times New Roman" w:hAnsi="Calibri" w:cs="Calibri"/>
+                <w:color w:val="000000"/>
+              </w:rPr>
+              <w:br/>
+              <w:t>Used for photo-quality</w:t>
+            </w:r>
+            <w:r>
+              <w:rPr>
+                <w:rFonts w:ascii="Calibri" w:eastAsia="Times New Roman" w:hAnsi="Calibri" w:cs="Calibri"/>
+                <w:color w:val="000000"/>
+              </w:rPr>
+              <w:br/>
+              <w:t>images on websites</w:t>
+            </w:r>
+          </w:p>
+        </w:tc>
+      </w:tr>
+      <w:tr>
+        <w:trPr>
+          <w:trHeight w:val="2448"/>
+        </w:trPr>
+        <w:tc>
+          <w:tcPr>
+            <w:tcW w:w="1540" w:type="dxa"/>
+            <w:tcBorders>
+              <w:top w:val="nil"/>
+              <w:left w:val="nil"/>
+              <w:bottom w:val="nil"/>
+              <w:right w:val="nil"/>
+            </w:tcBorders>
+            <w:shd w:val="clear" w:color="auto" w:fill="auto"/>
+            <w:noWrap/>
+            <w:vAlign w:val="center"/>
+            <w:hideMark/>
+          </w:tcPr>
+          <w:p>
+            <w:pPr>
+              <w:spacing w:after="0" w:line="240" w:lineRule="auto"/>
+              <w:rPr>
+                <w:rFonts w:ascii="Calibri" w:eastAsia="Times New Roman" w:hAnsi="Calibri" w:cs="Calibri"/>
+                <w:color w:val="000000"/>
+              </w:rPr>
+            </w:pPr>
+            <w:r>
+              <w:rPr>
+                <w:rFonts w:ascii="Calibri" w:eastAsia="Times New Roman" w:hAnsi="Calibri" w:cs="Calibri"/>
+                <w:color w:val="000000"/>
+              </w:rPr>
+              <w:t xml:space="preserve">PNG </w:t>
+            </w:r>
+          </w:p>
+        </w:tc>
+        <w:tc>
+          <w:tcPr>
+            <w:tcW w:w="3160" w:type="dxa"/>
+            <w:tcBorders>
+              <w:top w:val="nil"/>
+              <w:left w:val="nil"/>
+              <w:bottom w:val="nil"/>
+              <w:right w:val="nil"/>
+            </w:tcBorders>
+            <w:shd w:val="clear" w:color="auto" w:fill="auto"/>
+            <w:vAlign w:val="bottom"/>
+            <w:hideMark/>
+          </w:tcPr>
+          <w:p>
+            <w:pPr>
+              <w:spacing w:after="0" w:line="240" w:lineRule="auto"/>
+              <w:rPr>
+                <w:rFonts w:ascii="Calibri" w:eastAsia="Times New Roman" w:hAnsi="Calibri" w:cs="Calibri"/>
+                <w:color w:val="000000"/>
+              </w:rPr>
+            </w:pPr>
+            <w:r>
+              <w:rPr>
+                <w:rFonts w:ascii="Calibri" w:eastAsia="Times New Roman" w:hAnsi="Calibri" w:cs="Calibri"/>
+                <w:color w:val="000000"/>
+              </w:rPr>
+              <w:t xml:space="preserve">Supports more than 16 </w:t>
+            </w:r>
+            <w:r>
+              <w:rPr>
+                <w:rFonts w:ascii="Calibri" w:eastAsia="Times New Roman" w:hAnsi="Calibri" w:cs="Calibri"/>
+                <w:color w:val="000000"/>
+              </w:rPr>
+              <w:br/>
+              <w:t>million colors;</w:t>
+            </w:r>
+            <w:r>
+              <w:rPr>
+                <w:rFonts w:ascii="Calibri" w:eastAsia="Times New Roman" w:hAnsi="Calibri" w:cs="Calibri"/>
+                <w:color w:val="000000"/>
+              </w:rPr>
+              <w:br/>
+            </w:r>
+            <w:r>
+              <w:rPr>
+                <w:rFonts w:ascii="Calibri" w:eastAsia="Times New Roman" w:hAnsi="Calibri" w:cs="Calibri"/>
+                <w:color w:val="000000"/>
+              </w:rPr>
+              <w:br/>
+            </w:r>
+            <w:r>
+              <w:rPr>
+                <w:rFonts w:ascii="Calibri" w:eastAsia="Times New Roman" w:hAnsi="Calibri" w:cs="Calibri"/>
+                <w:b/>
+                <w:bCs/>
+                <w:color w:val="000000"/>
+              </w:rPr>
+              <w:t>Gradient Colors</w:t>
+            </w:r>
+            <w:r>
+              <w:rPr>
+                <w:rFonts w:ascii="Calibri" w:eastAsia="Times New Roman" w:hAnsi="Calibri" w:cs="Calibri"/>
+                <w:color w:val="000000"/>
+              </w:rPr>
+              <w:t xml:space="preserve"> (a blend of </w:t>
+            </w:r>
+            <w:r>
+              <w:rPr>
+                <w:rFonts w:ascii="Calibri" w:eastAsia="Times New Roman" w:hAnsi="Calibri" w:cs="Calibri"/>
+                <w:color w:val="000000"/>
+              </w:rPr>
+              <w:br/>
+              <w:t xml:space="preserve">two or more colors that appears </w:t>
+            </w:r>
+            <w:r>
+              <w:rPr>
+                <w:rFonts w:ascii="Calibri" w:eastAsia="Times New Roman" w:hAnsi="Calibri" w:cs="Calibri"/>
+                <w:color w:val="000000"/>
+              </w:rPr>
+              <w:br/>
+              <w:t>isolated in some parts of the image but are blended with each other in other parts of the image)</w:t>
+            </w:r>
+          </w:p>
+        </w:tc>
+        <w:tc>
+          <w:tcPr>
+            <w:tcW w:w="3040" w:type="dxa"/>
+            <w:tcBorders>
+              <w:top w:val="nil"/>
+              <w:left w:val="nil"/>
+              <w:bottom w:val="nil"/>
+              <w:right w:val="nil"/>
+            </w:tcBorders>
+            <w:shd w:val="clear" w:color="auto" w:fill="auto"/>
+            <w:vAlign w:val="bottom"/>
+            <w:hideMark/>
+          </w:tcPr>
+          <w:p>
+            <w:pPr>
+              <w:spacing w:after="0" w:line="240" w:lineRule="auto"/>
+              <w:rPr>
+                <w:rFonts w:ascii="Calibri" w:eastAsia="Times New Roman" w:hAnsi="Calibri" w:cs="Calibri"/>
+                <w:color w:val="000000"/>
+              </w:rPr>
+            </w:pPr>
+            <w:r>
+              <w:rPr>
+                <w:rFonts w:ascii="Calibri" w:eastAsia="Times New Roman" w:hAnsi="Calibri" w:cs="Calibri"/>
+                <w:color w:val="000000"/>
+              </w:rPr>
+              <w:t>May be larger that same image</w:t>
+            </w:r>
+            <w:r>
+              <w:rPr>
+                <w:rFonts w:ascii="Calibri" w:eastAsia="Times New Roman" w:hAnsi="Calibri" w:cs="Calibri"/>
+                <w:color w:val="000000"/>
+              </w:rPr>
+              <w:br/>
+              <w:t>in either GIF or JPG format</w:t>
+            </w:r>
+          </w:p>
+        </w:tc>
+        <w:tc>
+          <w:tcPr>
+            <w:tcW w:w="2740" w:type="dxa"/>
+            <w:tcBorders>
+              <w:top w:val="nil"/>
+              <w:left w:val="nil"/>
+              <w:bottom w:val="nil"/>
+              <w:right w:val="nil"/>
+            </w:tcBorders>
+            <w:shd w:val="clear" w:color="auto" w:fill="auto"/>
+            <w:vAlign w:val="bottom"/>
+            <w:hideMark/>
+          </w:tcPr>
+          <w:p>
+            <w:pPr>
+              <w:spacing w:after="0" w:line="240" w:lineRule="auto"/>
+              <w:rPr>
+                <w:rFonts w:ascii="Calibri" w:eastAsia="Times New Roman" w:hAnsi="Calibri" w:cs="Calibri"/>
+                <w:color w:val="000000"/>
+              </w:rPr>
+            </w:pPr>
+            <w:r>
+              <w:rPr>
+                <w:rFonts w:ascii="Calibri" w:eastAsia="Times New Roman" w:hAnsi="Calibri" w:cs="Calibri"/>
+                <w:color w:val="000000"/>
+              </w:rPr>
+              <w:t xml:space="preserve">For photo that should </w:t>
+            </w:r>
+            <w:proofErr w:type="spellStart"/>
+            <w:r>
+              <w:rPr>
+                <w:rFonts w:ascii="Calibri" w:eastAsia="Times New Roman" w:hAnsi="Calibri" w:cs="Calibri"/>
+                <w:color w:val="000000"/>
+              </w:rPr>
+              <w:t>inculde</w:t>
+            </w:r>
+            <w:proofErr w:type="spellEnd"/>
+            <w:r>
+              <w:rPr>
+                <w:rFonts w:ascii="Calibri" w:eastAsia="Times New Roman" w:hAnsi="Calibri" w:cs="Calibri"/>
+                <w:color w:val="000000"/>
+              </w:rPr>
+              <w:t xml:space="preserve"> transparency.</w:t>
+            </w:r>
+            <w:r>
+              <w:rPr>
+                <w:rFonts w:ascii="Calibri" w:eastAsia="Times New Roman" w:hAnsi="Calibri" w:cs="Calibri"/>
+                <w:color w:val="000000"/>
+              </w:rPr>
+              <w:br/>
+            </w:r>
+            <w:r>
+              <w:rPr>
+                <w:rFonts w:ascii="Calibri" w:eastAsia="Times New Roman" w:hAnsi="Calibri" w:cs="Calibri"/>
+                <w:color w:val="000000"/>
+              </w:rPr>
+              <w:br/>
+              <w:t>Logos, Illustration, buttons</w:t>
+            </w:r>
+          </w:p>
+        </w:tc>
+      </w:tr>
+      <w:tr>
+        <w:trPr>
+          <w:trHeight w:val="2136"/>
+        </w:trPr>
+        <w:tc>
+          <w:tcPr>
+            <w:tcW w:w="1540" w:type="dxa"/>
+            <w:tcBorders>
+              <w:top w:val="nil"/>
+              <w:left w:val="nil"/>
+              <w:bottom w:val="nil"/>
+              <w:right w:val="nil"/>
+            </w:tcBorders>
+            <w:shd w:val="clear" w:color="auto" w:fill="auto"/>
+            <w:noWrap/>
+            <w:vAlign w:val="center"/>
+            <w:hideMark/>
+          </w:tcPr>
+          <w:p>
+            <w:pPr>
+              <w:spacing w:after="0" w:line="240" w:lineRule="auto"/>
+              <w:rPr>
+                <w:rFonts w:ascii="Calibri" w:eastAsia="Times New Roman" w:hAnsi="Calibri" w:cs="Calibri"/>
+                <w:color w:val="000000"/>
+              </w:rPr>
+            </w:pPr>
+            <w:r>
+              <w:rPr>
+                <w:rFonts w:ascii="Calibri" w:eastAsia="Times New Roman" w:hAnsi="Calibri" w:cs="Calibri"/>
+                <w:color w:val="000000"/>
+              </w:rPr>
+              <w:t>SVG</w:t>
+            </w:r>
+          </w:p>
+        </w:tc>
+        <w:tc>
+          <w:tcPr>
+            <w:tcW w:w="3160" w:type="dxa"/>
+            <w:tcBorders>
+              <w:top w:val="nil"/>
+              <w:left w:val="nil"/>
+              <w:bottom w:val="nil"/>
+              <w:right w:val="nil"/>
+            </w:tcBorders>
+            <w:shd w:val="clear" w:color="auto" w:fill="auto"/>
+            <w:vAlign w:val="bottom"/>
+            <w:hideMark/>
+          </w:tcPr>
+          <w:p>
+            <w:pPr>
+              <w:spacing w:after="0" w:line="240" w:lineRule="auto"/>
+              <w:rPr>
+                <w:rFonts w:ascii="Calibri" w:eastAsia="Times New Roman" w:hAnsi="Calibri" w:cs="Calibri"/>
+                <w:color w:val="000000"/>
+              </w:rPr>
+            </w:pPr>
+            <w:r>
+              <w:rPr>
+                <w:rFonts w:ascii="Calibri" w:eastAsia="Times New Roman" w:hAnsi="Calibri" w:cs="Calibri"/>
+                <w:color w:val="000000"/>
+              </w:rPr>
+              <w:t xml:space="preserve">Provides XML code (for </w:t>
+            </w:r>
+            <w:r>
+              <w:rPr>
+                <w:rFonts w:ascii="Calibri" w:eastAsia="Times New Roman" w:hAnsi="Calibri" w:cs="Calibri"/>
+                <w:color w:val="000000"/>
+              </w:rPr>
+              <w:br/>
+              <w:t>vector graphics) to the browser</w:t>
+            </w:r>
+          </w:p>
+        </w:tc>
+        <w:tc>
+          <w:tcPr>
+            <w:tcW w:w="3040" w:type="dxa"/>
+            <w:tcBorders>
+              <w:top w:val="nil"/>
+              <w:left w:val="nil"/>
+              <w:bottom w:val="nil"/>
+              <w:right w:val="nil"/>
+            </w:tcBorders>
+            <w:shd w:val="clear" w:color="auto" w:fill="auto"/>
+            <w:vAlign w:val="bottom"/>
+            <w:hideMark/>
+          </w:tcPr>
+          <w:p>
+            <w:pPr>
+              <w:spacing w:after="0" w:line="240" w:lineRule="auto"/>
+              <w:rPr>
+                <w:rFonts w:ascii="Calibri" w:eastAsia="Times New Roman" w:hAnsi="Calibri" w:cs="Calibri"/>
+                <w:color w:val="000000"/>
+              </w:rPr>
+            </w:pPr>
+            <w:proofErr w:type="spellStart"/>
+            <w:r>
+              <w:rPr>
+                <w:rFonts w:ascii="Calibri" w:eastAsia="Times New Roman" w:hAnsi="Calibri" w:cs="Calibri"/>
+                <w:color w:val="000000"/>
+              </w:rPr>
+              <w:t>Microsolf</w:t>
+            </w:r>
+            <w:proofErr w:type="spellEnd"/>
+            <w:r>
+              <w:rPr>
+                <w:rFonts w:ascii="Calibri" w:eastAsia="Times New Roman" w:hAnsi="Calibri" w:cs="Calibri"/>
+                <w:color w:val="000000"/>
+              </w:rPr>
+              <w:t xml:space="preserve"> Edge and IE do not fully</w:t>
+            </w:r>
+            <w:r>
+              <w:rPr>
+                <w:rFonts w:ascii="Calibri" w:eastAsia="Times New Roman" w:hAnsi="Calibri" w:cs="Calibri"/>
+                <w:color w:val="000000"/>
+              </w:rPr>
+              <w:br/>
+              <w:t xml:space="preserve">support SVG images, </w:t>
+            </w:r>
+          </w:p>
+        </w:tc>
+        <w:tc>
+          <w:tcPr>
+            <w:tcW w:w="2740" w:type="dxa"/>
+            <w:tcBorders>
+              <w:top w:val="nil"/>
+              <w:left w:val="nil"/>
+              <w:bottom w:val="nil"/>
+              <w:right w:val="nil"/>
+            </w:tcBorders>
+            <w:shd w:val="clear" w:color="auto" w:fill="auto"/>
+            <w:vAlign w:val="bottom"/>
+            <w:hideMark/>
+          </w:tcPr>
+          <w:p>
+            <w:pPr>
+              <w:spacing w:after="0" w:line="240" w:lineRule="auto"/>
+              <w:rPr>
+                <w:rFonts w:ascii="Calibri" w:eastAsia="Times New Roman" w:hAnsi="Calibri" w:cs="Calibri"/>
+                <w:color w:val="000000"/>
+              </w:rPr>
+            </w:pPr>
+            <w:r>
+              <w:rPr>
+                <w:rFonts w:ascii="Calibri" w:eastAsia="Times New Roman" w:hAnsi="Calibri" w:cs="Calibri"/>
+                <w:color w:val="000000"/>
+              </w:rPr>
+              <w:t xml:space="preserve">Ideal for non-photographic </w:t>
+            </w:r>
+            <w:r>
+              <w:rPr>
+                <w:rFonts w:ascii="Calibri" w:eastAsia="Times New Roman" w:hAnsi="Calibri" w:cs="Calibri"/>
+                <w:color w:val="000000"/>
+              </w:rPr>
+              <w:br/>
+              <w:t>images that include text</w:t>
+            </w:r>
+          </w:p>
+        </w:tc>
+      </w:tr>
+    </w:tbl>
+    <w:p/>
+    <w:p/>
+    <w:p>
+      <w:pPr>
+        <w:tabs>
+          <w:tab w:val="left" w:pos="1332"/>
+        </w:tabs>
+      </w:pPr>
+      <w:r>
+        <w:tab/>
+      </w:r>
+    </w:p>
+    <w:p>
+      <w:pPr>
+        <w:tabs>
+          <w:tab w:val="left" w:pos="1332"/>
+        </w:tabs>
+      </w:pPr>
+    </w:p>
+    <w:p>
+      <w:pPr>
+        <w:tabs>
+          <w:tab w:val="left" w:pos="1332"/>
+        </w:tabs>
+      </w:pPr>
+    </w:p>
+    <w:p>
+      <w:pPr>
+        <w:tabs>
+          <w:tab w:val="left" w:pos="1332"/>
+        </w:tabs>
+      </w:pPr>
+    </w:p>
+    <w:p>
+      <w:pPr>
+        <w:tabs>
+          <w:tab w:val="left" w:pos="1332"/>
+        </w:tabs>
+      </w:pPr>
+    </w:p>
+    <w:p>
+      <w:pPr>
+        <w:tabs>
+          <w:tab w:val="left" w:pos="1332"/>
+        </w:tabs>
+      </w:pPr>
+    </w:p>
+    <w:p>
+      <w:pPr>
+        <w:tabs>
+          <w:tab w:val="left" w:pos="1332"/>
+        </w:tabs>
+      </w:pPr>
+    </w:p>
+    <w:p>
+      <w:pPr>
+        <w:jc w:val="center"/>
+      </w:pPr>
+    </w:p>
+    <w:p>
+      <w:pPr>
+        <w:jc w:val="center"/>
       </w:pPr>
     </w:p>
     <w:sectPr>
@@ -1311,15 +3119,15 @@
     </w:lvl>
   </w:abstractNum>
   <w:abstractNum w:abstractNumId="1" w15:restartNumberingAfterBreak="0">
-    <w:nsid w:val="4EB81CA0"/>
+    <w:nsid w:val="39A35ACE"/>
     <w:multiLevelType w:val="hybridMultilevel"/>
-    <w:tmpl w:val="F02A37A8"/>
-    <w:lvl w:ilvl="0" w:tplc="ACB2A9DC">
+    <w:tmpl w:val="1F8223AC"/>
+    <w:lvl w:ilvl="0" w:tplc="A48E826E">
       <w:numFmt w:val="bullet"/>
       <w:lvlText w:val="-"/>
       <w:lvlJc w:val="left"/>
       <w:pPr>
-        <w:ind w:left="720" w:hanging="360"/>
+        <w:ind w:left="-360" w:hanging="360"/>
       </w:pPr>
       <w:rPr>
         <w:rFonts w:ascii="Calibri" w:eastAsiaTheme="minorHAnsi" w:hAnsi="Calibri" w:cs="Calibri" w:hint="default"/>
@@ -1331,7 +3139,7 @@
       <w:lvlText w:val="o"/>
       <w:lvlJc w:val="left"/>
       <w:pPr>
-        <w:ind w:left="1440" w:hanging="360"/>
+        <w:ind w:left="360" w:hanging="360"/>
       </w:pPr>
       <w:rPr>
         <w:rFonts w:ascii="Courier New" w:hAnsi="Courier New" w:cs="Courier New" w:hint="default"/>
@@ -1343,7 +3151,7 @@
       <w:lvlText w:val=""/>
       <w:lvlJc w:val="left"/>
       <w:pPr>
-        <w:ind w:left="2160" w:hanging="360"/>
+        <w:ind w:left="1080" w:hanging="360"/>
       </w:pPr>
       <w:rPr>
         <w:rFonts w:ascii="Wingdings" w:hAnsi="Wingdings" w:hint="default"/>
@@ -1355,7 +3163,7 @@
       <w:lvlText w:val=""/>
       <w:lvlJc w:val="left"/>
       <w:pPr>
-        <w:ind w:left="2880" w:hanging="360"/>
+        <w:ind w:left="1800" w:hanging="360"/>
       </w:pPr>
       <w:rPr>
         <w:rFonts w:ascii="Symbol" w:hAnsi="Symbol" w:hint="default"/>
@@ -1367,7 +3175,7 @@
       <w:lvlText w:val="o"/>
       <w:lvlJc w:val="left"/>
       <w:pPr>
-        <w:ind w:left="3600" w:hanging="360"/>
+        <w:ind w:left="2520" w:hanging="360"/>
       </w:pPr>
       <w:rPr>
         <w:rFonts w:ascii="Courier New" w:hAnsi="Courier New" w:cs="Courier New" w:hint="default"/>
@@ -1379,7 +3187,7 @@
       <w:lvlText w:val=""/>
       <w:lvlJc w:val="left"/>
       <w:pPr>
-        <w:ind w:left="4320" w:hanging="360"/>
+        <w:ind w:left="3240" w:hanging="360"/>
       </w:pPr>
       <w:rPr>
         <w:rFonts w:ascii="Wingdings" w:hAnsi="Wingdings" w:hint="default"/>
@@ -1391,7 +3199,7 @@
       <w:lvlText w:val=""/>
       <w:lvlJc w:val="left"/>
       <w:pPr>
-        <w:ind w:left="5040" w:hanging="360"/>
+        <w:ind w:left="3960" w:hanging="360"/>
       </w:pPr>
       <w:rPr>
         <w:rFonts w:ascii="Symbol" w:hAnsi="Symbol" w:hint="default"/>
@@ -1403,7 +3211,7 @@
       <w:lvlText w:val="o"/>
       <w:lvlJc w:val="left"/>
       <w:pPr>
-        <w:ind w:left="5760" w:hanging="360"/>
+        <w:ind w:left="4680" w:hanging="360"/>
       </w:pPr>
       <w:rPr>
         <w:rFonts w:ascii="Courier New" w:hAnsi="Courier New" w:cs="Courier New" w:hint="default"/>
@@ -1415,7 +3223,7 @@
       <w:lvlText w:val=""/>
       <w:lvlJc w:val="left"/>
       <w:pPr>
-        <w:ind w:left="6480" w:hanging="360"/>
+        <w:ind w:left="5400" w:hanging="360"/>
       </w:pPr>
       <w:rPr>
         <w:rFonts w:ascii="Wingdings" w:hAnsi="Wingdings" w:hint="default"/>
@@ -1423,6 +3231,118 @@
     </w:lvl>
   </w:abstractNum>
   <w:abstractNum w:abstractNumId="2" w15:restartNumberingAfterBreak="0">
+    <w:nsid w:val="4EB81CA0"/>
+    <w:multiLevelType w:val="hybridMultilevel"/>
+    <w:tmpl w:val="F02A37A8"/>
+    <w:lvl w:ilvl="0" w:tplc="ACB2A9DC">
+      <w:numFmt w:val="bullet"/>
+      <w:lvlText w:val="-"/>
+      <w:lvlJc w:val="left"/>
+      <w:pPr>
+        <w:ind w:left="720" w:hanging="360"/>
+      </w:pPr>
+      <w:rPr>
+        <w:rFonts w:ascii="Calibri" w:eastAsiaTheme="minorHAnsi" w:hAnsi="Calibri" w:cs="Calibri" w:hint="default"/>
+      </w:rPr>
+    </w:lvl>
+    <w:lvl w:ilvl="1" w:tplc="04090003" w:tentative="1">
+      <w:start w:val="1"/>
+      <w:numFmt w:val="bullet"/>
+      <w:lvlText w:val="o"/>
+      <w:lvlJc w:val="left"/>
+      <w:pPr>
+        <w:ind w:left="1440" w:hanging="360"/>
+      </w:pPr>
+      <w:rPr>
+        <w:rFonts w:ascii="Courier New" w:hAnsi="Courier New" w:cs="Courier New" w:hint="default"/>
+      </w:rPr>
+    </w:lvl>
+    <w:lvl w:ilvl="2" w:tplc="04090005" w:tentative="1">
+      <w:start w:val="1"/>
+      <w:numFmt w:val="bullet"/>
+      <w:lvlText w:val=""/>
+      <w:lvlJc w:val="left"/>
+      <w:pPr>
+        <w:ind w:left="2160" w:hanging="360"/>
+      </w:pPr>
+      <w:rPr>
+        <w:rFonts w:ascii="Wingdings" w:hAnsi="Wingdings" w:hint="default"/>
+      </w:rPr>
+    </w:lvl>
+    <w:lvl w:ilvl="3" w:tplc="04090001" w:tentative="1">
+      <w:start w:val="1"/>
+      <w:numFmt w:val="bullet"/>
+      <w:lvlText w:val=""/>
+      <w:lvlJc w:val="left"/>
+      <w:pPr>
+        <w:ind w:left="2880" w:hanging="360"/>
+      </w:pPr>
+      <w:rPr>
+        <w:rFonts w:ascii="Symbol" w:hAnsi="Symbol" w:hint="default"/>
+      </w:rPr>
+    </w:lvl>
+    <w:lvl w:ilvl="4" w:tplc="04090003" w:tentative="1">
+      <w:start w:val="1"/>
+      <w:numFmt w:val="bullet"/>
+      <w:lvlText w:val="o"/>
+      <w:lvlJc w:val="left"/>
+      <w:pPr>
+        <w:ind w:left="3600" w:hanging="360"/>
+      </w:pPr>
+      <w:rPr>
+        <w:rFonts w:ascii="Courier New" w:hAnsi="Courier New" w:cs="Courier New" w:hint="default"/>
+      </w:rPr>
+    </w:lvl>
+    <w:lvl w:ilvl="5" w:tplc="04090005" w:tentative="1">
+      <w:start w:val="1"/>
+      <w:numFmt w:val="bullet"/>
+      <w:lvlText w:val=""/>
+      <w:lvlJc w:val="left"/>
+      <w:pPr>
+        <w:ind w:left="4320" w:hanging="360"/>
+      </w:pPr>
+      <w:rPr>
+        <w:rFonts w:ascii="Wingdings" w:hAnsi="Wingdings" w:hint="default"/>
+      </w:rPr>
+    </w:lvl>
+    <w:lvl w:ilvl="6" w:tplc="04090001" w:tentative="1">
+      <w:start w:val="1"/>
+      <w:numFmt w:val="bullet"/>
+      <w:lvlText w:val=""/>
+      <w:lvlJc w:val="left"/>
+      <w:pPr>
+        <w:ind w:left="5040" w:hanging="360"/>
+      </w:pPr>
+      <w:rPr>
+        <w:rFonts w:ascii="Symbol" w:hAnsi="Symbol" w:hint="default"/>
+      </w:rPr>
+    </w:lvl>
+    <w:lvl w:ilvl="7" w:tplc="04090003" w:tentative="1">
+      <w:start w:val="1"/>
+      <w:numFmt w:val="bullet"/>
+      <w:lvlText w:val="o"/>
+      <w:lvlJc w:val="left"/>
+      <w:pPr>
+        <w:ind w:left="5760" w:hanging="360"/>
+      </w:pPr>
+      <w:rPr>
+        <w:rFonts w:ascii="Courier New" w:hAnsi="Courier New" w:cs="Courier New" w:hint="default"/>
+      </w:rPr>
+    </w:lvl>
+    <w:lvl w:ilvl="8" w:tplc="04090005" w:tentative="1">
+      <w:start w:val="1"/>
+      <w:numFmt w:val="bullet"/>
+      <w:lvlText w:val=""/>
+      <w:lvlJc w:val="left"/>
+      <w:pPr>
+        <w:ind w:left="6480" w:hanging="360"/>
+      </w:pPr>
+      <w:rPr>
+        <w:rFonts w:ascii="Wingdings" w:hAnsi="Wingdings" w:hint="default"/>
+      </w:rPr>
+    </w:lvl>
+  </w:abstractNum>
+  <w:abstractNum w:abstractNumId="3" w15:restartNumberingAfterBreak="0">
     <w:nsid w:val="656D4EEA"/>
     <w:multiLevelType w:val="hybridMultilevel"/>
     <w:tmpl w:val="6582922E"/>
@@ -1535,13 +3455,16 @@
     </w:lvl>
   </w:abstractNum>
   <w:num w:numId="1" w16cid:durableId="643582751">
-    <w:abstractNumId w:val="2"/>
+    <w:abstractNumId w:val="3"/>
   </w:num>
   <w:num w:numId="2" w16cid:durableId="1740404102">
-    <w:abstractNumId w:val="1"/>
+    <w:abstractNumId w:val="2"/>
   </w:num>
   <w:num w:numId="3" w16cid:durableId="807362504">
     <w:abstractNumId w:val="0"/>
+  </w:num>
+  <w:num w:numId="4" w16cid:durableId="82145242">
+    <w:abstractNumId w:val="1"/>
   </w:num>
 </w:numbering>
 </file>
@@ -2321,4 +4244,16 @@
     </a:ext>
   </a:extLst>
 </a:theme>
+</file>
+
+<file path=customXml/item1.xml><?xml version="1.0" encoding="utf-8"?>
+<b:Sources xmlns:b="http://schemas.openxmlformats.org/officeDocument/2006/bibliography" xmlns="http://schemas.openxmlformats.org/officeDocument/2006/bibliography" SelectedStyle="\APASixthEditionOfficeOnline.xsl" StyleName="APA" Version="6"/>
+</file>
+
+<file path=customXml/itemProps1.xml><?xml version="1.0" encoding="utf-8"?>
+<ds:datastoreItem xmlns:ds="http://schemas.openxmlformats.org/officeDocument/2006/customXml" ds:itemID="{E0C8DF62-AAC9-4EF4-8DBF-3B05D7880DD7}">
+  <ds:schemaRefs>
+    <ds:schemaRef ds:uri="http://schemas.openxmlformats.org/officeDocument/2006/bibliography"/>
+  </ds:schemaRefs>
+</ds:datastoreItem>
 </file>
</xml_diff>